<commit_message>
añado art of enbugging
</commit_message>
<xml_diff>
--- a/Resumen algoritmos y programación 3.docx
+++ b/Resumen algoritmos y programación 3.docx
@@ -679,7 +679,14 @@
           <w:sz w:val="24"/>
           <w:szCs w:val="24"/>
         </w:rPr>
-        <w:t>utilize</w:t>
+        <w:t>utili</w:t>
+      </w:r>
+      <w:r>
+        <w:rPr>
+          <w:sz w:val="24"/>
+          <w:szCs w:val="24"/>
+        </w:rPr>
+        <w:t>c</w:t>
       </w:r>
       <w:proofErr w:type="spellEnd"/>
       <w:r>
@@ -689,6 +696,13 @@
         </w:rPr>
         <w:t xml:space="preserve"> </w:t>
       </w:r>
+      <w:r>
+        <w:rPr>
+          <w:sz w:val="24"/>
+          <w:szCs w:val="24"/>
+        </w:rPr>
+        <w:t xml:space="preserve">e </w:t>
+      </w:r>
       <w:proofErr w:type="spellStart"/>
       <w:r>
         <w:rPr>
@@ -767,8 +781,709 @@
         </w:rPr>
         <w:t>Un regla a tener en cuenta es que las cosas que cambian juntas deben estar juntas. Datos y comportamiento que se usan juntos, cambian juntos.</w:t>
       </w:r>
+    </w:p>
+    <w:p>
+      <w:pPr>
+        <w:rPr>
+          <w:sz w:val="24"/>
+          <w:szCs w:val="24"/>
+        </w:rPr>
+      </w:pPr>
+    </w:p>
+    <w:p>
+      <w:pPr>
+        <w:rPr>
+          <w:b/>
+          <w:sz w:val="28"/>
+          <w:szCs w:val="28"/>
+        </w:rPr>
+      </w:pPr>
+      <w:proofErr w:type="spellStart"/>
+      <w:r>
+        <w:rPr>
+          <w:b/>
+          <w:sz w:val="28"/>
+          <w:szCs w:val="28"/>
+        </w:rPr>
+        <w:t>The</w:t>
+      </w:r>
+      <w:proofErr w:type="spellEnd"/>
+      <w:r>
+        <w:rPr>
+          <w:b/>
+          <w:sz w:val="28"/>
+          <w:szCs w:val="28"/>
+        </w:rPr>
+        <w:t xml:space="preserve"> Art </w:t>
+      </w:r>
+      <w:proofErr w:type="spellStart"/>
+      <w:r>
+        <w:rPr>
+          <w:b/>
+          <w:sz w:val="28"/>
+          <w:szCs w:val="28"/>
+        </w:rPr>
+        <w:t>of</w:t>
+      </w:r>
+      <w:proofErr w:type="spellEnd"/>
+      <w:r>
+        <w:rPr>
+          <w:b/>
+          <w:sz w:val="28"/>
+          <w:szCs w:val="28"/>
+        </w:rPr>
+        <w:t xml:space="preserve"> </w:t>
+      </w:r>
+      <w:proofErr w:type="spellStart"/>
+      <w:r>
+        <w:rPr>
+          <w:b/>
+          <w:sz w:val="28"/>
+          <w:szCs w:val="28"/>
+        </w:rPr>
+        <w:t>Enbugging</w:t>
+      </w:r>
+      <w:proofErr w:type="spellEnd"/>
+      <w:r>
+        <w:rPr>
+          <w:b/>
+          <w:sz w:val="28"/>
+          <w:szCs w:val="28"/>
+        </w:rPr>
+        <w:t xml:space="preserve"> – Andy Hunt and Dave Thomas</w:t>
+      </w:r>
+    </w:p>
+    <w:p>
+      <w:pPr>
+        <w:rPr>
+          <w:sz w:val="24"/>
+          <w:szCs w:val="24"/>
+        </w:rPr>
+      </w:pPr>
+      <w:r>
+        <w:rPr>
+          <w:sz w:val="24"/>
+          <w:szCs w:val="24"/>
+        </w:rPr>
+        <w:t>Nosotros mismos provocamos errores en nuestro código.</w:t>
+      </w:r>
+    </w:p>
+    <w:p>
+      <w:pPr>
+        <w:rPr>
+          <w:sz w:val="24"/>
+          <w:szCs w:val="24"/>
+        </w:rPr>
+      </w:pPr>
+      <w:r>
+        <w:rPr>
+          <w:sz w:val="24"/>
+          <w:szCs w:val="24"/>
+        </w:rPr>
+        <w:t xml:space="preserve">Una de las </w:t>
+      </w:r>
+      <w:proofErr w:type="spellStart"/>
+      <w:r>
+        <w:rPr>
+          <w:sz w:val="24"/>
+          <w:szCs w:val="24"/>
+        </w:rPr>
+        <w:t>mejoes</w:t>
+      </w:r>
+      <w:proofErr w:type="spellEnd"/>
+      <w:r>
+        <w:rPr>
+          <w:sz w:val="24"/>
+          <w:szCs w:val="24"/>
+        </w:rPr>
+        <w:t xml:space="preserve"> maneras de mantener los errores lejos es. Separar las ‘preocupaciones’. Diseñar el código en clases y </w:t>
+      </w:r>
+      <w:proofErr w:type="spellStart"/>
+      <w:r>
+        <w:rPr>
+          <w:sz w:val="24"/>
+          <w:szCs w:val="24"/>
+        </w:rPr>
+        <w:t>modulos</w:t>
+      </w:r>
+      <w:proofErr w:type="spellEnd"/>
+      <w:r>
+        <w:rPr>
+          <w:sz w:val="24"/>
+          <w:szCs w:val="24"/>
+        </w:rPr>
+        <w:t xml:space="preserve"> bien definidos, cada uno con sus propias responsabilidades y una semántica bien auto documentada.</w:t>
+      </w:r>
+    </w:p>
+    <w:p>
+      <w:pPr>
+        <w:rPr>
+          <w:sz w:val="24"/>
+          <w:szCs w:val="24"/>
+        </w:rPr>
+      </w:pPr>
+      <w:r>
+        <w:rPr>
+          <w:sz w:val="24"/>
+          <w:szCs w:val="24"/>
+        </w:rPr>
+        <w:t>Nuestro objetivo principal es escribir ‘</w:t>
+      </w:r>
+      <w:proofErr w:type="spellStart"/>
+      <w:r>
+        <w:rPr>
+          <w:sz w:val="24"/>
+          <w:szCs w:val="24"/>
+        </w:rPr>
+        <w:t>Shy</w:t>
+      </w:r>
+      <w:proofErr w:type="spellEnd"/>
+      <w:r>
+        <w:rPr>
+          <w:sz w:val="24"/>
+          <w:szCs w:val="24"/>
+        </w:rPr>
+        <w:t xml:space="preserve"> </w:t>
+      </w:r>
+      <w:proofErr w:type="spellStart"/>
+      <w:r>
+        <w:rPr>
+          <w:sz w:val="24"/>
+          <w:szCs w:val="24"/>
+        </w:rPr>
+        <w:t>code</w:t>
+      </w:r>
+      <w:proofErr w:type="spellEnd"/>
+      <w:r>
+        <w:rPr>
+          <w:sz w:val="24"/>
+          <w:szCs w:val="24"/>
+        </w:rPr>
+        <w:t>’</w:t>
+      </w:r>
+      <w:r>
+        <w:rPr>
+          <w:sz w:val="24"/>
+          <w:szCs w:val="24"/>
+        </w:rPr>
+        <w:t xml:space="preserve">. Un código que no revela mucho de si mismo a nadie y no habla con los demás </w:t>
+      </w:r>
+      <w:proofErr w:type="spellStart"/>
+      <w:r>
+        <w:rPr>
+          <w:sz w:val="24"/>
+          <w:szCs w:val="24"/>
+        </w:rPr>
+        <w:t>mas</w:t>
+      </w:r>
+      <w:proofErr w:type="spellEnd"/>
+      <w:r>
+        <w:rPr>
+          <w:sz w:val="24"/>
+          <w:szCs w:val="24"/>
+        </w:rPr>
+        <w:t xml:space="preserve"> que lo necesario.</w:t>
+      </w:r>
+    </w:p>
+    <w:p>
+      <w:pPr>
+        <w:rPr>
+          <w:sz w:val="24"/>
+          <w:szCs w:val="24"/>
+        </w:rPr>
+      </w:pPr>
+      <w:proofErr w:type="spellStart"/>
+      <w:r>
+        <w:rPr>
+          <w:sz w:val="24"/>
+          <w:szCs w:val="24"/>
+        </w:rPr>
+        <w:t>Shy</w:t>
+      </w:r>
+      <w:proofErr w:type="spellEnd"/>
+      <w:r>
+        <w:rPr>
+          <w:sz w:val="24"/>
+          <w:szCs w:val="24"/>
+        </w:rPr>
+        <w:t xml:space="preserve"> </w:t>
+      </w:r>
+      <w:proofErr w:type="spellStart"/>
+      <w:r>
+        <w:rPr>
+          <w:sz w:val="24"/>
+          <w:szCs w:val="24"/>
+        </w:rPr>
+        <w:t>code</w:t>
+      </w:r>
+      <w:proofErr w:type="spellEnd"/>
+      <w:r>
+        <w:rPr>
+          <w:sz w:val="24"/>
+          <w:szCs w:val="24"/>
+        </w:rPr>
+        <w:t xml:space="preserve"> nunca muestra lo privado a sus amigos.</w:t>
+      </w:r>
+    </w:p>
+    <w:p>
+      <w:pPr>
+        <w:rPr>
+          <w:sz w:val="24"/>
+          <w:szCs w:val="24"/>
+        </w:rPr>
+      </w:pPr>
+      <w:r>
+        <w:rPr>
+          <w:sz w:val="24"/>
+          <w:szCs w:val="24"/>
+        </w:rPr>
+        <w:t xml:space="preserve">“Tell, </w:t>
+      </w:r>
+      <w:proofErr w:type="spellStart"/>
+      <w:r>
+        <w:rPr>
+          <w:sz w:val="24"/>
+          <w:szCs w:val="24"/>
+        </w:rPr>
+        <w:t>dont</w:t>
+      </w:r>
+      <w:proofErr w:type="spellEnd"/>
+      <w:r>
+        <w:rPr>
+          <w:sz w:val="24"/>
+          <w:szCs w:val="24"/>
+        </w:rPr>
+        <w:t xml:space="preserve"> </w:t>
+      </w:r>
+      <w:proofErr w:type="spellStart"/>
+      <w:r>
+        <w:rPr>
+          <w:sz w:val="24"/>
+          <w:szCs w:val="24"/>
+        </w:rPr>
+        <w:t>ask</w:t>
+      </w:r>
+      <w:proofErr w:type="spellEnd"/>
+      <w:r>
+        <w:rPr>
+          <w:sz w:val="24"/>
+          <w:szCs w:val="24"/>
+        </w:rPr>
+        <w:t>”</w:t>
+      </w:r>
+    </w:p>
+    <w:p>
+      <w:pPr>
+        <w:rPr>
+          <w:sz w:val="24"/>
+          <w:szCs w:val="24"/>
+        </w:rPr>
+      </w:pPr>
+      <w:r>
+        <w:rPr>
+          <w:sz w:val="24"/>
+          <w:szCs w:val="24"/>
+        </w:rPr>
+        <w:t xml:space="preserve">La idea de código OO es pedirle un comando a una entidad para que realice cierta acción. Por ejemplo en </w:t>
+      </w:r>
+      <w:proofErr w:type="spellStart"/>
+      <w:r>
+        <w:rPr>
+          <w:sz w:val="24"/>
+          <w:szCs w:val="24"/>
+        </w:rPr>
+        <w:t>SmallTalk</w:t>
+      </w:r>
+      <w:proofErr w:type="spellEnd"/>
+      <w:r>
+        <w:rPr>
+          <w:sz w:val="24"/>
+          <w:szCs w:val="24"/>
+        </w:rPr>
+        <w:t xml:space="preserve">  se invocan métodos vistos como mensajes entre objetos y no llamadas a funciones.</w:t>
+      </w:r>
+    </w:p>
+    <w:p>
+      <w:pPr>
+        <w:rPr>
+          <w:sz w:val="24"/>
+          <w:szCs w:val="24"/>
+        </w:rPr>
+      </w:pPr>
+      <w:r>
+        <w:rPr>
+          <w:sz w:val="24"/>
+          <w:szCs w:val="24"/>
+        </w:rPr>
+        <w:t>POO le dice a los objetos que hagan cosas.</w:t>
+      </w:r>
+    </w:p>
+    <w:p>
+      <w:pPr>
+        <w:rPr>
+          <w:sz w:val="24"/>
+          <w:szCs w:val="24"/>
+        </w:rPr>
+      </w:pPr>
+      <w:r>
+        <w:rPr>
+          <w:sz w:val="24"/>
+          <w:szCs w:val="24"/>
+        </w:rPr>
+        <w:t xml:space="preserve">En el modelo que queremos seguir, nosotros enviamos comandos a objetos </w:t>
+      </w:r>
+      <w:proofErr w:type="spellStart"/>
+      <w:r>
+        <w:rPr>
+          <w:sz w:val="24"/>
+          <w:szCs w:val="24"/>
+        </w:rPr>
+        <w:t>diciendoles</w:t>
+      </w:r>
+      <w:proofErr w:type="spellEnd"/>
+      <w:r>
+        <w:rPr>
+          <w:sz w:val="24"/>
+          <w:szCs w:val="24"/>
+        </w:rPr>
+        <w:t xml:space="preserve"> que queremos que hagan. Definitivamente no queremos consultar a un objeto acerca de su estado y en base a eso, tomar una decisión y luego decirle al objeto que hacer. No es algo que </w:t>
+      </w:r>
+      <w:proofErr w:type="spellStart"/>
+      <w:r>
+        <w:rPr>
+          <w:sz w:val="24"/>
+          <w:szCs w:val="24"/>
+        </w:rPr>
+        <w:t>shy</w:t>
+      </w:r>
+      <w:proofErr w:type="spellEnd"/>
+      <w:r>
+        <w:rPr>
+          <w:sz w:val="24"/>
+          <w:szCs w:val="24"/>
+        </w:rPr>
+        <w:t xml:space="preserve"> </w:t>
+      </w:r>
+      <w:proofErr w:type="spellStart"/>
+      <w:r>
+        <w:rPr>
+          <w:sz w:val="24"/>
+          <w:szCs w:val="24"/>
+        </w:rPr>
+        <w:t>code</w:t>
+      </w:r>
+      <w:proofErr w:type="spellEnd"/>
+      <w:r>
+        <w:rPr>
+          <w:sz w:val="24"/>
+          <w:szCs w:val="24"/>
+        </w:rPr>
+        <w:t xml:space="preserve"> haría.</w:t>
+      </w:r>
+    </w:p>
+    <w:p>
+      <w:pPr>
+        <w:rPr>
+          <w:sz w:val="24"/>
+          <w:szCs w:val="24"/>
+        </w:rPr>
+      </w:pPr>
+      <w:r>
+        <w:rPr>
+          <w:sz w:val="24"/>
+          <w:szCs w:val="24"/>
+        </w:rPr>
+        <w:t>Estando en el rol de ‘</w:t>
+      </w:r>
+      <w:proofErr w:type="spellStart"/>
+      <w:r>
+        <w:rPr>
+          <w:sz w:val="24"/>
+          <w:szCs w:val="24"/>
+        </w:rPr>
+        <w:t>caller</w:t>
+      </w:r>
+      <w:proofErr w:type="spellEnd"/>
+      <w:r>
+        <w:rPr>
+          <w:sz w:val="24"/>
+          <w:szCs w:val="24"/>
+        </w:rPr>
+        <w:t>’ no debemos tomar decisiones en base al estado de un objeto</w:t>
+      </w:r>
+      <w:r>
+        <w:rPr>
+          <w:sz w:val="24"/>
+          <w:szCs w:val="24"/>
+        </w:rPr>
+        <w:t xml:space="preserve"> y luego cambiar el estado del mismo. Eso es la responsabilidad del objeto y no la nuestra. Si somos nosotros quienes tomamos decisiones por afuera de ese objeto estamos violando la encapsulación del mismo, y eso traerá bugs.</w:t>
+      </w:r>
+    </w:p>
+    <w:p>
+      <w:pPr>
+        <w:rPr>
+          <w:sz w:val="24"/>
+          <w:szCs w:val="24"/>
+        </w:rPr>
+      </w:pPr>
+      <w:r>
+        <w:rPr>
+          <w:sz w:val="24"/>
+          <w:szCs w:val="24"/>
+        </w:rPr>
+        <w:t>Una consulta nos da información del estado de un objeto y no modifica el mismo externamente.</w:t>
+      </w:r>
+    </w:p>
+    <w:p>
+      <w:pPr>
+        <w:rPr>
+          <w:sz w:val="24"/>
+          <w:szCs w:val="24"/>
+        </w:rPr>
+      </w:pPr>
+      <w:r>
+        <w:rPr>
+          <w:sz w:val="24"/>
+          <w:szCs w:val="24"/>
+        </w:rPr>
+        <w:lastRenderedPageBreak/>
+        <w:t>Comandos y consultas separados mantienen nuestro código ‘</w:t>
+      </w:r>
+      <w:proofErr w:type="spellStart"/>
+      <w:r>
+        <w:rPr>
+          <w:sz w:val="24"/>
+          <w:szCs w:val="24"/>
+        </w:rPr>
+        <w:t>shy</w:t>
+      </w:r>
+      <w:proofErr w:type="spellEnd"/>
+      <w:r>
+        <w:rPr>
+          <w:sz w:val="24"/>
+          <w:szCs w:val="24"/>
+        </w:rPr>
+        <w:t>’.</w:t>
+      </w:r>
+    </w:p>
+    <w:p>
+      <w:pPr>
+        <w:rPr>
+          <w:sz w:val="24"/>
+          <w:szCs w:val="24"/>
+        </w:rPr>
+      </w:pPr>
+      <w:r>
+        <w:rPr>
+          <w:sz w:val="24"/>
+          <w:szCs w:val="24"/>
+        </w:rPr>
+        <w:t xml:space="preserve">Cada método debe ser un comando que realiza una acción o una consulta que devuelve datos al </w:t>
+      </w:r>
+      <w:proofErr w:type="spellStart"/>
+      <w:r>
+        <w:rPr>
+          <w:sz w:val="24"/>
+          <w:szCs w:val="24"/>
+        </w:rPr>
+        <w:t>caller</w:t>
+      </w:r>
+      <w:proofErr w:type="spellEnd"/>
+      <w:r>
+        <w:rPr>
+          <w:sz w:val="24"/>
+          <w:szCs w:val="24"/>
+        </w:rPr>
+        <w:t>. Pero no ambos.</w:t>
+      </w:r>
+    </w:p>
+    <w:p>
+      <w:pPr>
+        <w:rPr>
+          <w:sz w:val="24"/>
+          <w:szCs w:val="24"/>
+        </w:rPr>
+      </w:pPr>
+      <w:r>
+        <w:rPr>
+          <w:sz w:val="24"/>
+          <w:szCs w:val="24"/>
+        </w:rPr>
+        <w:t xml:space="preserve">Al </w:t>
+      </w:r>
+      <w:proofErr w:type="spellStart"/>
+      <w:r>
+        <w:rPr>
+          <w:sz w:val="24"/>
+          <w:szCs w:val="24"/>
+        </w:rPr>
+        <w:t>caller</w:t>
+      </w:r>
+      <w:proofErr w:type="spellEnd"/>
+      <w:r>
+        <w:rPr>
+          <w:sz w:val="24"/>
+          <w:szCs w:val="24"/>
+        </w:rPr>
+        <w:t xml:space="preserve"> no le importa como estos comandos están implementados. Solo sabe de su </w:t>
+      </w:r>
+      <w:proofErr w:type="spellStart"/>
+      <w:r>
+        <w:rPr>
+          <w:sz w:val="24"/>
+          <w:szCs w:val="24"/>
+        </w:rPr>
+        <w:t>exitencia</w:t>
+      </w:r>
+      <w:proofErr w:type="spellEnd"/>
+      <w:r>
+        <w:rPr>
+          <w:sz w:val="24"/>
+          <w:szCs w:val="24"/>
+        </w:rPr>
+        <w:t xml:space="preserve"> y su post condición.  Esto nos permite que si ocurre un cambio interno en la implementación el </w:t>
+      </w:r>
+      <w:proofErr w:type="spellStart"/>
+      <w:r>
+        <w:rPr>
+          <w:sz w:val="24"/>
+          <w:szCs w:val="24"/>
+        </w:rPr>
+        <w:t>caller</w:t>
+      </w:r>
+      <w:proofErr w:type="spellEnd"/>
+      <w:r>
+        <w:rPr>
+          <w:sz w:val="24"/>
+          <w:szCs w:val="24"/>
+        </w:rPr>
+        <w:t xml:space="preserve"> no tiene </w:t>
+      </w:r>
+      <w:proofErr w:type="spellStart"/>
+      <w:r>
+        <w:rPr>
+          <w:sz w:val="24"/>
+          <w:szCs w:val="24"/>
+        </w:rPr>
+        <w:t>porque</w:t>
+      </w:r>
+      <w:proofErr w:type="spellEnd"/>
+      <w:r>
+        <w:rPr>
+          <w:sz w:val="24"/>
+          <w:szCs w:val="24"/>
+        </w:rPr>
+        <w:t xml:space="preserve"> saberlo ni preocuparse.</w:t>
+      </w:r>
+    </w:p>
+    <w:p>
+      <w:pPr>
+        <w:rPr>
+          <w:sz w:val="24"/>
+          <w:szCs w:val="24"/>
+        </w:rPr>
+      </w:pPr>
+      <w:r>
+        <w:rPr>
+          <w:sz w:val="24"/>
+          <w:szCs w:val="24"/>
+        </w:rPr>
+        <w:t>Una buena idea sugiere que un objeto solo debe llamarse a :</w:t>
+      </w:r>
+    </w:p>
+    <w:p>
+      <w:pPr>
+        <w:rPr>
+          <w:sz w:val="24"/>
+          <w:szCs w:val="24"/>
+        </w:rPr>
+      </w:pPr>
+      <w:r>
+        <w:rPr>
+          <w:sz w:val="24"/>
+          <w:szCs w:val="24"/>
+        </w:rPr>
+        <w:t>-Si mismo</w:t>
+      </w:r>
+    </w:p>
+    <w:p>
+      <w:pPr>
+        <w:rPr>
+          <w:sz w:val="24"/>
+          <w:szCs w:val="24"/>
+        </w:rPr>
+      </w:pPr>
+      <w:r>
+        <w:rPr>
+          <w:sz w:val="24"/>
+          <w:szCs w:val="24"/>
+        </w:rPr>
+        <w:t xml:space="preserve">- </w:t>
+      </w:r>
+      <w:proofErr w:type="spellStart"/>
+      <w:r>
+        <w:rPr>
+          <w:sz w:val="24"/>
+          <w:szCs w:val="24"/>
+        </w:rPr>
+        <w:t>Algun</w:t>
+      </w:r>
+      <w:proofErr w:type="spellEnd"/>
+      <w:r>
+        <w:rPr>
+          <w:sz w:val="24"/>
+          <w:szCs w:val="24"/>
+        </w:rPr>
+        <w:t xml:space="preserve"> parámetro que fue pasado en el método</w:t>
+      </w:r>
+    </w:p>
+    <w:p>
+      <w:pPr>
+        <w:rPr>
+          <w:sz w:val="24"/>
+          <w:szCs w:val="24"/>
+        </w:rPr>
+      </w:pPr>
+      <w:r>
+        <w:rPr>
+          <w:sz w:val="24"/>
+          <w:szCs w:val="24"/>
+        </w:rPr>
+        <w:t>- Cualquier objeto que el creo.</w:t>
+      </w:r>
+    </w:p>
+    <w:p>
+      <w:pPr>
+        <w:rPr>
+          <w:sz w:val="24"/>
+          <w:szCs w:val="24"/>
+        </w:rPr>
+      </w:pPr>
+      <w:r>
+        <w:rPr>
+          <w:sz w:val="24"/>
+          <w:szCs w:val="24"/>
+        </w:rPr>
+        <w:t>- objetos componentes del mismo.</w:t>
+      </w:r>
+    </w:p>
+    <w:p>
+      <w:pPr>
+        <w:rPr>
+          <w:sz w:val="24"/>
+          <w:szCs w:val="24"/>
+        </w:rPr>
+      </w:pPr>
       <w:bookmarkStart w:id="0" w:name="_GoBack"/>
       <w:bookmarkEnd w:id="0"/>
+    </w:p>
+    <w:p>
+      <w:pPr>
+        <w:rPr>
+          <w:sz w:val="24"/>
+          <w:szCs w:val="24"/>
+        </w:rPr>
+      </w:pPr>
     </w:p>
     <w:p>
       <w:pPr>
@@ -1382,6 +2097,18 @@
       <w:contextualSpacing/>
     </w:pPr>
   </w:style>
+  <w:style w:type="character" w:styleId="Hipervnculo">
+    <w:name w:val="Hyperlink"/>
+    <w:basedOn w:val="Fuentedeprrafopredeter"/>
+    <w:uiPriority w:val="99"/>
+    <w:semiHidden/>
+    <w:unhideWhenUsed/>
+    <w:rsid w:val="00B30C4B"/>
+    <w:rPr>
+      <w:color w:val="0000FF"/>
+      <w:u w:val="single"/>
+    </w:rPr>
+  </w:style>
 </w:styles>
 </file>
 

</xml_diff>

<commit_message>
añado 8 principles of bettter unit testing
</commit_message>
<xml_diff>
--- a/Resumen algoritmos y programación 3.docx
+++ b/Resumen algoritmos y programación 3.docx
@@ -5,8 +5,18 @@
     <w:p>
       <w:pPr>
         <w:pStyle w:val="Ttulo"/>
-      </w:pPr>
-      <w:r>
+        <w:rPr>
+          <w:b/>
+          <w:i/>
+          <w:u w:val="single"/>
+        </w:rPr>
+      </w:pPr>
+      <w:r>
+        <w:rPr>
+          <w:b/>
+          <w:i/>
+          <w:u w:val="single"/>
+        </w:rPr>
         <w:t>Resumen algoritmos y programación 3.</w:t>
       </w:r>
     </w:p>
@@ -348,447 +358,20 @@
         <w:jc w:val="center"/>
         <w:rPr>
           <w:b/>
-          <w:sz w:val="32"/>
-          <w:szCs w:val="32"/>
-          <w:u w:val="single"/>
-        </w:rPr>
-      </w:pPr>
-      <w:r>
-        <w:rPr>
-          <w:b/>
-          <w:sz w:val="32"/>
-          <w:szCs w:val="32"/>
-          <w:u w:val="single"/>
-        </w:rPr>
-        <w:t>Resumen de las lecturas.</w:t>
-      </w:r>
-    </w:p>
-    <w:p/>
-    <w:p>
-      <w:pPr>
-        <w:rPr>
-          <w:b/>
-          <w:sz w:val="24"/>
-          <w:szCs w:val="24"/>
-        </w:rPr>
-      </w:pPr>
-      <w:r>
-        <w:rPr>
-          <w:b/>
-          <w:sz w:val="24"/>
-          <w:szCs w:val="24"/>
-        </w:rPr>
-        <w:t xml:space="preserve">Para que sirve un modelo? Martin </w:t>
-      </w:r>
-      <w:proofErr w:type="spellStart"/>
-      <w:r>
-        <w:rPr>
-          <w:b/>
-          <w:sz w:val="24"/>
-          <w:szCs w:val="24"/>
-        </w:rPr>
-        <w:t>Fowler</w:t>
-      </w:r>
-      <w:proofErr w:type="spellEnd"/>
-      <w:r>
-        <w:rPr>
-          <w:b/>
-          <w:sz w:val="24"/>
-          <w:szCs w:val="24"/>
-        </w:rPr>
-        <w:t>.</w:t>
-      </w:r>
-    </w:p>
-    <w:p>
-      <w:r>
-        <w:t>El valor del modelado esta enteramente ligado a su impacto en el software que estas produciendo, no es algo que sea fundamental para la importancia del cliente.</w:t>
-      </w:r>
-    </w:p>
-    <w:p>
-      <w:r>
-        <w:t xml:space="preserve">Si el modelado mejora la calidad o reduce el costo entonces el modelo tiene valor. Pero el modelo no tiene valor por </w:t>
-      </w:r>
-      <w:proofErr w:type="spellStart"/>
-      <w:r>
-        <w:t>si</w:t>
-      </w:r>
-      <w:proofErr w:type="spellEnd"/>
-      <w:r>
-        <w:t xml:space="preserve"> mismo.</w:t>
-      </w:r>
-    </w:p>
-    <w:p>
-      <w:r>
-        <w:t>Puede brindar un mayor entendimiento del software o del dominio que el software respalda.</w:t>
-      </w:r>
-    </w:p>
-    <w:p>
-      <w:r>
-        <w:t xml:space="preserve">Recordar que las necesidades </w:t>
-      </w:r>
-      <w:r>
-        <w:t>individuales</w:t>
-      </w:r>
-      <w:r>
-        <w:t xml:space="preserve"> difieren y que necesitas encontrar cual es la combinación mas efectiva para la gente con la que </w:t>
-      </w:r>
-      <w:proofErr w:type="spellStart"/>
-      <w:r>
-        <w:t>estas</w:t>
-      </w:r>
-      <w:proofErr w:type="spellEnd"/>
-      <w:r>
-        <w:t xml:space="preserve"> trabajando.</w:t>
-      </w:r>
-    </w:p>
-    <w:p>
-      <w:r>
-        <w:t>Al tener un modelo bien detallado debes preguntarte cuanto estas ganando.  Mucho detalle pierde claridad en el flujo de control.</w:t>
-      </w:r>
-    </w:p>
-    <w:p>
-      <w:r>
-        <w:t>Es difícil entender un sistema complejo al sumergirse en todos sus detalles.</w:t>
-      </w:r>
-    </w:p>
-    <w:p>
-      <w:r>
-        <w:t>La cuestión están primero poder entender las estructuras claves que hacen que el software funcione y luego se podrá investigar los detalles.</w:t>
-      </w:r>
-    </w:p>
-    <w:p>
-      <w:r>
-        <w:t xml:space="preserve">El modelo </w:t>
-      </w:r>
-      <w:r>
-        <w:t>esquelético</w:t>
-      </w:r>
-      <w:r>
-        <w:t xml:space="preserve"> es mejor que un modelo de cuerpo entero. Primero uno debe darse cuenta por </w:t>
-      </w:r>
-      <w:proofErr w:type="spellStart"/>
-      <w:r>
-        <w:t>donde</w:t>
-      </w:r>
-      <w:proofErr w:type="spellEnd"/>
-      <w:r>
-        <w:t xml:space="preserve"> empezar y luego hondar en los detalles.</w:t>
-      </w:r>
-    </w:p>
-    <w:p>
-      <w:r>
-        <w:t xml:space="preserve">Además es </w:t>
-      </w:r>
-      <w:proofErr w:type="spellStart"/>
-      <w:r>
-        <w:t>mas</w:t>
-      </w:r>
-      <w:proofErr w:type="spellEnd"/>
-      <w:r>
-        <w:t xml:space="preserve"> fácil de mantener que no de cuerpo entero, ya que los detalles importantes cambian con menor frecuencia. Si la gente quiere saber mas detalles puede explorar el código una vez que el esqueleto les haya provisto una visión general.</w:t>
-      </w:r>
-    </w:p>
-    <w:p>
-      <w:r>
-        <w:t>El principal objetivo de trabajar con objetos es poder ver las interfaces, no la estructura de datos interna.</w:t>
-      </w:r>
-    </w:p>
-    <w:p>
-      <w:pPr>
-        <w:pStyle w:val="Prrafodelista"/>
-      </w:pPr>
-    </w:p>
-    <w:p>
-      <w:pPr>
-        <w:rPr>
-          <w:b/>
-          <w:sz w:val="24"/>
-          <w:szCs w:val="24"/>
-        </w:rPr>
-      </w:pPr>
-      <w:proofErr w:type="spellStart"/>
-      <w:r>
-        <w:rPr>
-          <w:b/>
-          <w:sz w:val="24"/>
-          <w:szCs w:val="24"/>
-        </w:rPr>
-        <w:t>GetterEradicator</w:t>
-      </w:r>
-      <w:proofErr w:type="spellEnd"/>
-      <w:r>
-        <w:rPr>
-          <w:b/>
-          <w:sz w:val="24"/>
-          <w:szCs w:val="24"/>
-        </w:rPr>
-        <w:t xml:space="preserve"> – Martin </w:t>
-      </w:r>
-      <w:proofErr w:type="spellStart"/>
-      <w:r>
-        <w:rPr>
-          <w:b/>
-          <w:sz w:val="24"/>
-          <w:szCs w:val="24"/>
-        </w:rPr>
-        <w:t>Fowler</w:t>
-      </w:r>
-      <w:proofErr w:type="spellEnd"/>
-      <w:r>
-        <w:rPr>
-          <w:b/>
-          <w:sz w:val="24"/>
-          <w:szCs w:val="24"/>
-        </w:rPr>
-        <w:t>.</w:t>
-      </w:r>
-    </w:p>
-    <w:p>
-      <w:pPr>
-        <w:rPr>
-          <w:sz w:val="24"/>
-          <w:szCs w:val="24"/>
-        </w:rPr>
-      </w:pPr>
-      <w:r>
-        <w:rPr>
-          <w:sz w:val="24"/>
-          <w:szCs w:val="24"/>
-        </w:rPr>
-        <w:t xml:space="preserve">Se recomienda no escribir  </w:t>
-      </w:r>
-      <w:proofErr w:type="spellStart"/>
-      <w:r>
-        <w:rPr>
-          <w:sz w:val="24"/>
-          <w:szCs w:val="24"/>
-        </w:rPr>
-        <w:t>getters</w:t>
-      </w:r>
-      <w:proofErr w:type="spellEnd"/>
-      <w:r>
-        <w:rPr>
-          <w:sz w:val="24"/>
-          <w:szCs w:val="24"/>
-        </w:rPr>
-        <w:t xml:space="preserve"> si no una vez que realmente los vamos a necesitar.</w:t>
-      </w:r>
-    </w:p>
-    <w:p>
-      <w:pPr>
-        <w:rPr>
-          <w:sz w:val="24"/>
-          <w:szCs w:val="24"/>
-        </w:rPr>
-      </w:pPr>
-      <w:r>
-        <w:rPr>
-          <w:sz w:val="24"/>
-          <w:szCs w:val="24"/>
-        </w:rPr>
-        <w:t xml:space="preserve">El punto principal del encapsulamiento </w:t>
-      </w:r>
-      <w:r>
-        <w:rPr>
-          <w:sz w:val="24"/>
-          <w:szCs w:val="24"/>
-        </w:rPr>
-        <w:t>no es acerca de esconder la información si no de esconder las  decisiones de diseño. Especialmente en áreas donde ese diseño puede que cambie.</w:t>
-      </w:r>
-    </w:p>
-    <w:p>
-      <w:pPr>
-        <w:rPr>
-          <w:sz w:val="24"/>
-          <w:szCs w:val="24"/>
-        </w:rPr>
-      </w:pPr>
-      <w:r>
-        <w:rPr>
-          <w:sz w:val="24"/>
-          <w:szCs w:val="24"/>
-        </w:rPr>
-        <w:lastRenderedPageBreak/>
-        <w:t>Cuando pensamos en encapsulamiento es mejor preguntarnos que parte de variabilidad (¿?) estoy escondiendo y porque en vez de que estoy exponiendo información.</w:t>
-      </w:r>
-    </w:p>
-    <w:p>
-      <w:pPr>
-        <w:rPr>
-          <w:sz w:val="24"/>
-          <w:szCs w:val="24"/>
-        </w:rPr>
-      </w:pPr>
-      <w:r>
-        <w:rPr>
-          <w:sz w:val="24"/>
-          <w:szCs w:val="24"/>
-        </w:rPr>
-        <w:t xml:space="preserve">Es común ver procedimientos obteniendo información de un objeto y utilizando para hacer algo. Cuando es el objeto quien debería realizar esa acción. Es una violación del principio “Tell, </w:t>
-      </w:r>
-      <w:proofErr w:type="spellStart"/>
-      <w:r>
-        <w:rPr>
-          <w:sz w:val="24"/>
-          <w:szCs w:val="24"/>
-        </w:rPr>
-        <w:t>dont</w:t>
-      </w:r>
-      <w:proofErr w:type="spellEnd"/>
-      <w:r>
-        <w:rPr>
-          <w:sz w:val="24"/>
-          <w:szCs w:val="24"/>
-        </w:rPr>
-        <w:t xml:space="preserve"> </w:t>
-      </w:r>
-      <w:proofErr w:type="spellStart"/>
-      <w:r>
-        <w:rPr>
-          <w:sz w:val="24"/>
-          <w:szCs w:val="24"/>
-        </w:rPr>
-        <w:t>ask</w:t>
-      </w:r>
-      <w:proofErr w:type="spellEnd"/>
-      <w:r>
-        <w:rPr>
-          <w:sz w:val="24"/>
-          <w:szCs w:val="24"/>
-        </w:rPr>
-        <w:t>”.</w:t>
-      </w:r>
-    </w:p>
-    <w:p>
-      <w:pPr>
-        <w:rPr>
-          <w:sz w:val="24"/>
-          <w:szCs w:val="24"/>
-        </w:rPr>
-      </w:pPr>
-      <w:r>
-        <w:rPr>
-          <w:sz w:val="24"/>
-          <w:szCs w:val="24"/>
-        </w:rPr>
-        <w:t xml:space="preserve">Entonces al decir a la gente que no </w:t>
-      </w:r>
-      <w:proofErr w:type="spellStart"/>
-      <w:r>
-        <w:rPr>
-          <w:sz w:val="24"/>
-          <w:szCs w:val="24"/>
-        </w:rPr>
-        <w:t>utili</w:t>
-      </w:r>
-      <w:r>
-        <w:rPr>
-          <w:sz w:val="24"/>
-          <w:szCs w:val="24"/>
-        </w:rPr>
-        <w:t>c</w:t>
-      </w:r>
-      <w:proofErr w:type="spellEnd"/>
-      <w:r>
-        <w:rPr>
-          <w:sz w:val="24"/>
-          <w:szCs w:val="24"/>
-        </w:rPr>
-        <w:t xml:space="preserve"> </w:t>
-      </w:r>
-      <w:r>
-        <w:rPr>
-          <w:sz w:val="24"/>
-          <w:szCs w:val="24"/>
-        </w:rPr>
-        <w:t xml:space="preserve">e </w:t>
-      </w:r>
-      <w:proofErr w:type="spellStart"/>
-      <w:r>
-        <w:rPr>
-          <w:sz w:val="24"/>
-          <w:szCs w:val="24"/>
-        </w:rPr>
-        <w:t>getters</w:t>
-      </w:r>
-      <w:proofErr w:type="spellEnd"/>
-      <w:r>
-        <w:rPr>
-          <w:sz w:val="24"/>
-          <w:szCs w:val="24"/>
-        </w:rPr>
-        <w:t xml:space="preserve"> ayuda a alejarlos de esta situación.</w:t>
-      </w:r>
-    </w:p>
-    <w:p>
-      <w:pPr>
-        <w:rPr>
-          <w:sz w:val="24"/>
-          <w:szCs w:val="24"/>
-        </w:rPr>
-      </w:pPr>
-      <w:r>
-        <w:rPr>
-          <w:sz w:val="24"/>
-          <w:szCs w:val="24"/>
-        </w:rPr>
-        <w:t xml:space="preserve">Otra señal de peligro son las clases contenedoras de datos con </w:t>
-      </w:r>
-      <w:proofErr w:type="spellStart"/>
-      <w:r>
-        <w:rPr>
-          <w:sz w:val="24"/>
-          <w:szCs w:val="24"/>
-        </w:rPr>
-        <w:t>getters</w:t>
-      </w:r>
-      <w:proofErr w:type="spellEnd"/>
-      <w:r>
-        <w:rPr>
-          <w:sz w:val="24"/>
-          <w:szCs w:val="24"/>
-        </w:rPr>
-        <w:t xml:space="preserve"> y </w:t>
-      </w:r>
-      <w:proofErr w:type="spellStart"/>
-      <w:r>
-        <w:rPr>
-          <w:sz w:val="24"/>
-          <w:szCs w:val="24"/>
-        </w:rPr>
-        <w:t>setters</w:t>
-      </w:r>
-      <w:proofErr w:type="spellEnd"/>
-      <w:r>
-        <w:rPr>
-          <w:sz w:val="24"/>
-          <w:szCs w:val="24"/>
-        </w:rPr>
-        <w:t>, sin comportamiento alguno. En esta situación hay que sospechar y verificar quien usa estos datos y fijarse si este comportamiento puede ser movido al objeto.</w:t>
-      </w:r>
-    </w:p>
-    <w:p>
-      <w:pPr>
-        <w:rPr>
-          <w:sz w:val="24"/>
-          <w:szCs w:val="24"/>
-        </w:rPr>
-      </w:pPr>
-      <w:r>
-        <w:rPr>
-          <w:sz w:val="24"/>
-          <w:szCs w:val="24"/>
-        </w:rPr>
-        <w:t>Un regla a tener en cuenta es que las cosas que cambian juntas deben estar juntas. Datos y comportamiento que se usan juntos, cambian juntos.</w:t>
-      </w:r>
-    </w:p>
-    <w:p>
-      <w:pPr>
-        <w:rPr>
-          <w:sz w:val="24"/>
-          <w:szCs w:val="24"/>
-        </w:rPr>
-      </w:pPr>
+          <w:sz w:val="40"/>
+          <w:szCs w:val="40"/>
+          <w:u w:val="single"/>
+        </w:rPr>
+      </w:pPr>
+      <w:r>
+        <w:rPr>
+          <w:b/>
+          <w:sz w:val="40"/>
+          <w:szCs w:val="40"/>
+          <w:u w:val="single"/>
+        </w:rPr>
+        <w:t>Resumen de  lecturas.</w:t>
+      </w:r>
     </w:p>
     <w:p>
       <w:pPr>
@@ -796,6 +379,7 @@
           <w:b/>
           <w:sz w:val="28"/>
           <w:szCs w:val="28"/>
+          <w:u w:val="single"/>
         </w:rPr>
       </w:pPr>
       <w:proofErr w:type="spellStart"/>
@@ -804,8 +388,9 @@
           <w:b/>
           <w:sz w:val="28"/>
           <w:szCs w:val="28"/>
-        </w:rPr>
-        <w:t>The</w:t>
+          <w:u w:val="single"/>
+        </w:rPr>
+        <w:t>Whats</w:t>
       </w:r>
       <w:proofErr w:type="spellEnd"/>
       <w:r>
@@ -813,8 +398,9 @@
           <w:b/>
           <w:sz w:val="28"/>
           <w:szCs w:val="28"/>
-        </w:rPr>
-        <w:t xml:space="preserve"> Art </w:t>
+          <w:u w:val="single"/>
+        </w:rPr>
+        <w:t xml:space="preserve"> a </w:t>
       </w:r>
       <w:proofErr w:type="spellStart"/>
       <w:r>
@@ -822,8 +408,9 @@
           <w:b/>
           <w:sz w:val="28"/>
           <w:szCs w:val="28"/>
-        </w:rPr>
-        <w:t>of</w:t>
+          <w:u w:val="single"/>
+        </w:rPr>
+        <w:t>model</w:t>
       </w:r>
       <w:proofErr w:type="spellEnd"/>
       <w:r>
@@ -831,6 +418,7 @@
           <w:b/>
           <w:sz w:val="28"/>
           <w:szCs w:val="28"/>
+          <w:u w:val="single"/>
         </w:rPr>
         <w:t xml:space="preserve"> </w:t>
       </w:r>
@@ -840,8 +428,9 @@
           <w:b/>
           <w:sz w:val="28"/>
           <w:szCs w:val="28"/>
-        </w:rPr>
-        <w:t>Enbugging</w:t>
+          <w:u w:val="single"/>
+        </w:rPr>
+        <w:t>for</w:t>
       </w:r>
       <w:proofErr w:type="spellEnd"/>
       <w:r>
@@ -849,6 +438,535 @@
           <w:b/>
           <w:sz w:val="28"/>
           <w:szCs w:val="28"/>
+          <w:u w:val="single"/>
+        </w:rPr>
+        <w:t xml:space="preserve">? Martin </w:t>
+      </w:r>
+      <w:proofErr w:type="spellStart"/>
+      <w:r>
+        <w:rPr>
+          <w:b/>
+          <w:sz w:val="28"/>
+          <w:szCs w:val="28"/>
+          <w:u w:val="single"/>
+        </w:rPr>
+        <w:t>Fowler</w:t>
+      </w:r>
+      <w:proofErr w:type="spellEnd"/>
+      <w:r>
+        <w:rPr>
+          <w:b/>
+          <w:sz w:val="28"/>
+          <w:szCs w:val="28"/>
+          <w:u w:val="single"/>
+        </w:rPr>
+        <w:t>.</w:t>
+      </w:r>
+    </w:p>
+    <w:p>
+      <w:r>
+        <w:t>El valor del modelado esta enteramente ligado a su impacto en el software que estas produciendo, no es algo que sea fundamental para la importancia del cliente.</w:t>
+      </w:r>
+    </w:p>
+    <w:p>
+      <w:r>
+        <w:t xml:space="preserve">Si el modelado mejora la calidad o reduce el costo entonces el modelo tiene valor. Pero el modelo no tiene valor por </w:t>
+      </w:r>
+      <w:proofErr w:type="spellStart"/>
+      <w:r>
+        <w:t>si</w:t>
+      </w:r>
+      <w:proofErr w:type="spellEnd"/>
+      <w:r>
+        <w:t xml:space="preserve"> mismo.</w:t>
+      </w:r>
+    </w:p>
+    <w:p>
+      <w:r>
+        <w:t>Puede brindar un mayor entendimiento del software o del dominio que el software respalda.</w:t>
+      </w:r>
+    </w:p>
+    <w:p>
+      <w:r>
+        <w:t xml:space="preserve">Recordar que las necesidades </w:t>
+      </w:r>
+      <w:r>
+        <w:t>individuales</w:t>
+      </w:r>
+      <w:r>
+        <w:t xml:space="preserve"> difieren y que necesitas encontrar cual es la combinación mas efectiva para la gente con la que </w:t>
+      </w:r>
+      <w:proofErr w:type="spellStart"/>
+      <w:r>
+        <w:t>estas</w:t>
+      </w:r>
+      <w:proofErr w:type="spellEnd"/>
+      <w:r>
+        <w:t xml:space="preserve"> trabajando.</w:t>
+      </w:r>
+    </w:p>
+    <w:p>
+      <w:r>
+        <w:t>Al tener un modelo bien detallado debes preguntarte cuanto estas ganando.  Mucho detalle pierde claridad en el flujo de control.</w:t>
+      </w:r>
+    </w:p>
+    <w:p>
+      <w:r>
+        <w:t>Es difícil entender un sistema complejo al sumergirse en todos sus detalles.</w:t>
+      </w:r>
+    </w:p>
+    <w:p>
+      <w:r>
+        <w:t>La cuestión están primero poder entender las estructuras claves que hacen que el software funcione y luego se podrá investigar los detalles.</w:t>
+      </w:r>
+    </w:p>
+    <w:p>
+      <w:r>
+        <w:t xml:space="preserve">El modelo </w:t>
+      </w:r>
+      <w:r>
+        <w:t>esquelético</w:t>
+      </w:r>
+      <w:r>
+        <w:t xml:space="preserve"> es mejor que un modelo de cuerpo entero. Primero uno debe darse cuenta por </w:t>
+      </w:r>
+      <w:proofErr w:type="spellStart"/>
+      <w:r>
+        <w:t>donde</w:t>
+      </w:r>
+      <w:proofErr w:type="spellEnd"/>
+      <w:r>
+        <w:t xml:space="preserve"> empezar y luego hondar en los detalles.</w:t>
+      </w:r>
+    </w:p>
+    <w:p>
+      <w:r>
+        <w:t xml:space="preserve">Además es </w:t>
+      </w:r>
+      <w:proofErr w:type="spellStart"/>
+      <w:r>
+        <w:t>mas</w:t>
+      </w:r>
+      <w:proofErr w:type="spellEnd"/>
+      <w:r>
+        <w:t xml:space="preserve"> fácil de mantener que no de cuerpo entero, ya que los detalles importantes cambian con menor frecuencia. Si la gente quiere saber mas detalles puede explorar el código una vez que el esqueleto les haya provisto una visión general.</w:t>
+      </w:r>
+    </w:p>
+    <w:p>
+      <w:r>
+        <w:t>El principal objetivo de trabajar con objetos es poder ver las interfaces, no la estructura de datos interna.</w:t>
+      </w:r>
+    </w:p>
+    <w:p>
+      <w:pPr>
+        <w:pStyle w:val="Prrafodelista"/>
+      </w:pPr>
+    </w:p>
+    <w:p>
+      <w:pPr>
+        <w:rPr>
+          <w:b/>
+          <w:sz w:val="24"/>
+          <w:szCs w:val="24"/>
+        </w:rPr>
+      </w:pPr>
+    </w:p>
+    <w:p>
+      <w:pPr>
+        <w:rPr>
+          <w:b/>
+          <w:sz w:val="24"/>
+          <w:szCs w:val="24"/>
+        </w:rPr>
+      </w:pPr>
+    </w:p>
+    <w:p>
+      <w:pPr>
+        <w:rPr>
+          <w:b/>
+          <w:sz w:val="24"/>
+          <w:szCs w:val="24"/>
+        </w:rPr>
+      </w:pPr>
+    </w:p>
+    <w:p>
+      <w:pPr>
+        <w:rPr>
+          <w:b/>
+          <w:sz w:val="24"/>
+          <w:szCs w:val="24"/>
+        </w:rPr>
+      </w:pPr>
+    </w:p>
+    <w:p>
+      <w:pPr>
+        <w:rPr>
+          <w:b/>
+          <w:sz w:val="24"/>
+          <w:szCs w:val="24"/>
+        </w:rPr>
+      </w:pPr>
+    </w:p>
+    <w:p>
+      <w:pPr>
+        <w:rPr>
+          <w:b/>
+          <w:sz w:val="24"/>
+          <w:szCs w:val="24"/>
+        </w:rPr>
+      </w:pPr>
+    </w:p>
+    <w:p>
+      <w:pPr>
+        <w:rPr>
+          <w:b/>
+          <w:sz w:val="24"/>
+          <w:szCs w:val="24"/>
+        </w:rPr>
+      </w:pPr>
+      <w:proofErr w:type="spellStart"/>
+      <w:r>
+        <w:rPr>
+          <w:b/>
+          <w:sz w:val="24"/>
+          <w:szCs w:val="24"/>
+        </w:rPr>
+        <w:lastRenderedPageBreak/>
+        <w:t>GetterEradicator</w:t>
+      </w:r>
+      <w:proofErr w:type="spellEnd"/>
+      <w:r>
+        <w:rPr>
+          <w:b/>
+          <w:sz w:val="24"/>
+          <w:szCs w:val="24"/>
+        </w:rPr>
+        <w:t xml:space="preserve"> – Martin </w:t>
+      </w:r>
+      <w:proofErr w:type="spellStart"/>
+      <w:r>
+        <w:rPr>
+          <w:b/>
+          <w:sz w:val="24"/>
+          <w:szCs w:val="24"/>
+        </w:rPr>
+        <w:t>Fowler</w:t>
+      </w:r>
+      <w:proofErr w:type="spellEnd"/>
+      <w:r>
+        <w:rPr>
+          <w:b/>
+          <w:sz w:val="24"/>
+          <w:szCs w:val="24"/>
+        </w:rPr>
+        <w:t>.</w:t>
+      </w:r>
+    </w:p>
+    <w:p>
+      <w:pPr>
+        <w:rPr>
+          <w:sz w:val="24"/>
+          <w:szCs w:val="24"/>
+        </w:rPr>
+      </w:pPr>
+      <w:r>
+        <w:rPr>
+          <w:sz w:val="24"/>
+          <w:szCs w:val="24"/>
+        </w:rPr>
+        <w:t xml:space="preserve">Se recomienda no escribir  </w:t>
+      </w:r>
+      <w:proofErr w:type="spellStart"/>
+      <w:r>
+        <w:rPr>
+          <w:sz w:val="24"/>
+          <w:szCs w:val="24"/>
+        </w:rPr>
+        <w:t>getters</w:t>
+      </w:r>
+      <w:proofErr w:type="spellEnd"/>
+      <w:r>
+        <w:rPr>
+          <w:sz w:val="24"/>
+          <w:szCs w:val="24"/>
+        </w:rPr>
+        <w:t xml:space="preserve"> si no una vez que realmente los vamos a necesitar.</w:t>
+      </w:r>
+    </w:p>
+    <w:p>
+      <w:pPr>
+        <w:rPr>
+          <w:sz w:val="24"/>
+          <w:szCs w:val="24"/>
+        </w:rPr>
+      </w:pPr>
+      <w:r>
+        <w:rPr>
+          <w:sz w:val="24"/>
+          <w:szCs w:val="24"/>
+        </w:rPr>
+        <w:t xml:space="preserve">El punto principal del encapsulamiento </w:t>
+      </w:r>
+      <w:r>
+        <w:rPr>
+          <w:sz w:val="24"/>
+          <w:szCs w:val="24"/>
+        </w:rPr>
+        <w:t>no es acerca de esconder la información si no de esconder las  decisiones de diseño. Especialmente en áreas donde ese diseño puede que cambie.</w:t>
+      </w:r>
+    </w:p>
+    <w:p>
+      <w:pPr>
+        <w:rPr>
+          <w:sz w:val="24"/>
+          <w:szCs w:val="24"/>
+        </w:rPr>
+      </w:pPr>
+      <w:r>
+        <w:rPr>
+          <w:sz w:val="24"/>
+          <w:szCs w:val="24"/>
+        </w:rPr>
+        <w:t>Cuando pensamos en encapsulamiento es mejor preguntarnos que parte de variabilidad (¿?) estoy escondiendo y porque en vez de que estoy exponiendo información.</w:t>
+      </w:r>
+    </w:p>
+    <w:p>
+      <w:pPr>
+        <w:rPr>
+          <w:sz w:val="24"/>
+          <w:szCs w:val="24"/>
+        </w:rPr>
+      </w:pPr>
+      <w:r>
+        <w:rPr>
+          <w:sz w:val="24"/>
+          <w:szCs w:val="24"/>
+        </w:rPr>
+        <w:t xml:space="preserve">Es común ver procedimientos obteniendo información de un objeto y utilizando para hacer algo. Cuando es el objeto quien debería realizar esa acción. Es una violación del principio “Tell, </w:t>
+      </w:r>
+      <w:proofErr w:type="spellStart"/>
+      <w:r>
+        <w:rPr>
+          <w:sz w:val="24"/>
+          <w:szCs w:val="24"/>
+        </w:rPr>
+        <w:t>dont</w:t>
+      </w:r>
+      <w:proofErr w:type="spellEnd"/>
+      <w:r>
+        <w:rPr>
+          <w:sz w:val="24"/>
+          <w:szCs w:val="24"/>
+        </w:rPr>
+        <w:t xml:space="preserve"> </w:t>
+      </w:r>
+      <w:proofErr w:type="spellStart"/>
+      <w:r>
+        <w:rPr>
+          <w:sz w:val="24"/>
+          <w:szCs w:val="24"/>
+        </w:rPr>
+        <w:t>ask</w:t>
+      </w:r>
+      <w:proofErr w:type="spellEnd"/>
+      <w:r>
+        <w:rPr>
+          <w:sz w:val="24"/>
+          <w:szCs w:val="24"/>
+        </w:rPr>
+        <w:t>”.</w:t>
+      </w:r>
+    </w:p>
+    <w:p>
+      <w:pPr>
+        <w:rPr>
+          <w:sz w:val="24"/>
+          <w:szCs w:val="24"/>
+        </w:rPr>
+      </w:pPr>
+      <w:r>
+        <w:rPr>
+          <w:sz w:val="24"/>
+          <w:szCs w:val="24"/>
+        </w:rPr>
+        <w:t xml:space="preserve">Entonces al decir a la gente que no </w:t>
+      </w:r>
+      <w:proofErr w:type="spellStart"/>
+      <w:r>
+        <w:rPr>
+          <w:sz w:val="24"/>
+          <w:szCs w:val="24"/>
+        </w:rPr>
+        <w:t>utili</w:t>
+      </w:r>
+      <w:r>
+        <w:rPr>
+          <w:sz w:val="24"/>
+          <w:szCs w:val="24"/>
+        </w:rPr>
+        <w:t>c</w:t>
+      </w:r>
+      <w:proofErr w:type="spellEnd"/>
+      <w:r>
+        <w:rPr>
+          <w:sz w:val="24"/>
+          <w:szCs w:val="24"/>
+        </w:rPr>
+        <w:t xml:space="preserve"> </w:t>
+      </w:r>
+      <w:r>
+        <w:rPr>
+          <w:sz w:val="24"/>
+          <w:szCs w:val="24"/>
+        </w:rPr>
+        <w:t xml:space="preserve">e </w:t>
+      </w:r>
+      <w:proofErr w:type="spellStart"/>
+      <w:r>
+        <w:rPr>
+          <w:sz w:val="24"/>
+          <w:szCs w:val="24"/>
+        </w:rPr>
+        <w:t>getters</w:t>
+      </w:r>
+      <w:proofErr w:type="spellEnd"/>
+      <w:r>
+        <w:rPr>
+          <w:sz w:val="24"/>
+          <w:szCs w:val="24"/>
+        </w:rPr>
+        <w:t xml:space="preserve"> ayuda a alejarlos de esta situación.</w:t>
+      </w:r>
+    </w:p>
+    <w:p>
+      <w:pPr>
+        <w:rPr>
+          <w:sz w:val="24"/>
+          <w:szCs w:val="24"/>
+        </w:rPr>
+      </w:pPr>
+      <w:r>
+        <w:rPr>
+          <w:sz w:val="24"/>
+          <w:szCs w:val="24"/>
+        </w:rPr>
+        <w:t xml:space="preserve">Otra señal de peligro son las clases contenedoras de datos con </w:t>
+      </w:r>
+      <w:proofErr w:type="spellStart"/>
+      <w:r>
+        <w:rPr>
+          <w:sz w:val="24"/>
+          <w:szCs w:val="24"/>
+        </w:rPr>
+        <w:t>getters</w:t>
+      </w:r>
+      <w:proofErr w:type="spellEnd"/>
+      <w:r>
+        <w:rPr>
+          <w:sz w:val="24"/>
+          <w:szCs w:val="24"/>
+        </w:rPr>
+        <w:t xml:space="preserve"> y </w:t>
+      </w:r>
+      <w:proofErr w:type="spellStart"/>
+      <w:r>
+        <w:rPr>
+          <w:sz w:val="24"/>
+          <w:szCs w:val="24"/>
+        </w:rPr>
+        <w:t>setters</w:t>
+      </w:r>
+      <w:proofErr w:type="spellEnd"/>
+      <w:r>
+        <w:rPr>
+          <w:sz w:val="24"/>
+          <w:szCs w:val="24"/>
+        </w:rPr>
+        <w:t>, sin comportamiento alguno. En esta situación hay que sospechar y verificar quien usa estos datos y fijarse si este comportamiento puede ser movido al objeto.</w:t>
+      </w:r>
+    </w:p>
+    <w:p>
+      <w:pPr>
+        <w:rPr>
+          <w:sz w:val="24"/>
+          <w:szCs w:val="24"/>
+        </w:rPr>
+      </w:pPr>
+      <w:r>
+        <w:rPr>
+          <w:sz w:val="24"/>
+          <w:szCs w:val="24"/>
+        </w:rPr>
+        <w:t>Un regla a tener en cuenta es que las cosas que cambian juntas deben estar juntas. Datos y comportamiento que se usan juntos, cambian juntos.</w:t>
+      </w:r>
+    </w:p>
+    <w:p>
+      <w:pPr>
+        <w:rPr>
+          <w:sz w:val="24"/>
+          <w:szCs w:val="24"/>
+        </w:rPr>
+      </w:pPr>
+    </w:p>
+    <w:p>
+      <w:pPr>
+        <w:rPr>
+          <w:b/>
+          <w:sz w:val="28"/>
+          <w:szCs w:val="28"/>
+        </w:rPr>
+      </w:pPr>
+      <w:proofErr w:type="spellStart"/>
+      <w:r>
+        <w:rPr>
+          <w:b/>
+          <w:sz w:val="28"/>
+          <w:szCs w:val="28"/>
+        </w:rPr>
+        <w:t>The</w:t>
+      </w:r>
+      <w:proofErr w:type="spellEnd"/>
+      <w:r>
+        <w:rPr>
+          <w:b/>
+          <w:sz w:val="28"/>
+          <w:szCs w:val="28"/>
+        </w:rPr>
+        <w:t xml:space="preserve"> Art </w:t>
+      </w:r>
+      <w:proofErr w:type="spellStart"/>
+      <w:r>
+        <w:rPr>
+          <w:b/>
+          <w:sz w:val="28"/>
+          <w:szCs w:val="28"/>
+        </w:rPr>
+        <w:t>of</w:t>
+      </w:r>
+      <w:proofErr w:type="spellEnd"/>
+      <w:r>
+        <w:rPr>
+          <w:b/>
+          <w:sz w:val="28"/>
+          <w:szCs w:val="28"/>
+        </w:rPr>
+        <w:t xml:space="preserve"> </w:t>
+      </w:r>
+      <w:proofErr w:type="spellStart"/>
+      <w:r>
+        <w:rPr>
+          <w:b/>
+          <w:sz w:val="28"/>
+          <w:szCs w:val="28"/>
+        </w:rPr>
+        <w:t>Enbugging</w:t>
+      </w:r>
+      <w:proofErr w:type="spellEnd"/>
+      <w:r>
+        <w:rPr>
+          <w:b/>
+          <w:sz w:val="28"/>
+          <w:szCs w:val="28"/>
         </w:rPr>
         <w:t xml:space="preserve"> – Andy Hunt and Dave Thomas</w:t>
       </w:r>
@@ -1193,6 +1311,7 @@
           <w:sz w:val="24"/>
           <w:szCs w:val="24"/>
         </w:rPr>
+        <w:lastRenderedPageBreak/>
         <w:t>Estando en el rol de ‘</w:t>
       </w:r>
       <w:proofErr w:type="spellStart"/>
@@ -1246,236 +1365,1357 @@
           <w:sz w:val="24"/>
           <w:szCs w:val="24"/>
         </w:rPr>
+        <w:t>Comandos y consultas separados mantienen nuestro código ‘</w:t>
+      </w:r>
+      <w:proofErr w:type="spellStart"/>
+      <w:r>
+        <w:rPr>
+          <w:sz w:val="24"/>
+          <w:szCs w:val="24"/>
+        </w:rPr>
+        <w:t>shy</w:t>
+      </w:r>
+      <w:proofErr w:type="spellEnd"/>
+      <w:r>
+        <w:rPr>
+          <w:sz w:val="24"/>
+          <w:szCs w:val="24"/>
+        </w:rPr>
+        <w:t>’.</w:t>
+      </w:r>
+    </w:p>
+    <w:p>
+      <w:pPr>
+        <w:rPr>
+          <w:sz w:val="24"/>
+          <w:szCs w:val="24"/>
+        </w:rPr>
+      </w:pPr>
+      <w:r>
+        <w:rPr>
+          <w:sz w:val="24"/>
+          <w:szCs w:val="24"/>
+        </w:rPr>
+        <w:t xml:space="preserve">Cada método debe ser un comando que realiza una acción o una consulta que devuelve datos al </w:t>
+      </w:r>
+      <w:proofErr w:type="spellStart"/>
+      <w:r>
+        <w:rPr>
+          <w:sz w:val="24"/>
+          <w:szCs w:val="24"/>
+        </w:rPr>
+        <w:t>caller</w:t>
+      </w:r>
+      <w:proofErr w:type="spellEnd"/>
+      <w:r>
+        <w:rPr>
+          <w:sz w:val="24"/>
+          <w:szCs w:val="24"/>
+        </w:rPr>
+        <w:t>. Pero no ambos.</w:t>
+      </w:r>
+    </w:p>
+    <w:p>
+      <w:pPr>
+        <w:rPr>
+          <w:sz w:val="24"/>
+          <w:szCs w:val="24"/>
+        </w:rPr>
+      </w:pPr>
+      <w:r>
+        <w:rPr>
+          <w:sz w:val="24"/>
+          <w:szCs w:val="24"/>
+        </w:rPr>
+        <w:t xml:space="preserve">Al </w:t>
+      </w:r>
+      <w:proofErr w:type="spellStart"/>
+      <w:r>
+        <w:rPr>
+          <w:sz w:val="24"/>
+          <w:szCs w:val="24"/>
+        </w:rPr>
+        <w:t>caller</w:t>
+      </w:r>
+      <w:proofErr w:type="spellEnd"/>
+      <w:r>
+        <w:rPr>
+          <w:sz w:val="24"/>
+          <w:szCs w:val="24"/>
+        </w:rPr>
+        <w:t xml:space="preserve"> no le importa como estos comandos están implementados. Solo sabe de su </w:t>
+      </w:r>
+      <w:proofErr w:type="spellStart"/>
+      <w:r>
+        <w:rPr>
+          <w:sz w:val="24"/>
+          <w:szCs w:val="24"/>
+        </w:rPr>
+        <w:t>exitencia</w:t>
+      </w:r>
+      <w:proofErr w:type="spellEnd"/>
+      <w:r>
+        <w:rPr>
+          <w:sz w:val="24"/>
+          <w:szCs w:val="24"/>
+        </w:rPr>
+        <w:t xml:space="preserve"> y su post condición.  Esto nos permite que si ocurre un cambio interno en la implementación el </w:t>
+      </w:r>
+      <w:proofErr w:type="spellStart"/>
+      <w:r>
+        <w:rPr>
+          <w:sz w:val="24"/>
+          <w:szCs w:val="24"/>
+        </w:rPr>
+        <w:t>caller</w:t>
+      </w:r>
+      <w:proofErr w:type="spellEnd"/>
+      <w:r>
+        <w:rPr>
+          <w:sz w:val="24"/>
+          <w:szCs w:val="24"/>
+        </w:rPr>
+        <w:t xml:space="preserve"> no tiene </w:t>
+      </w:r>
+      <w:proofErr w:type="spellStart"/>
+      <w:r>
+        <w:rPr>
+          <w:sz w:val="24"/>
+          <w:szCs w:val="24"/>
+        </w:rPr>
+        <w:t>porque</w:t>
+      </w:r>
+      <w:proofErr w:type="spellEnd"/>
+      <w:r>
+        <w:rPr>
+          <w:sz w:val="24"/>
+          <w:szCs w:val="24"/>
+        </w:rPr>
+        <w:t xml:space="preserve"> saberlo ni preocuparse.</w:t>
+      </w:r>
+    </w:p>
+    <w:p>
+      <w:pPr>
+        <w:rPr>
+          <w:sz w:val="24"/>
+          <w:szCs w:val="24"/>
+        </w:rPr>
+      </w:pPr>
+      <w:r>
+        <w:rPr>
+          <w:sz w:val="24"/>
+          <w:szCs w:val="24"/>
+        </w:rPr>
+        <w:t>Una buena idea sugiere que un objeto solo debe llamarse a :</w:t>
+      </w:r>
+    </w:p>
+    <w:p>
+      <w:pPr>
+        <w:rPr>
+          <w:sz w:val="24"/>
+          <w:szCs w:val="24"/>
+        </w:rPr>
+      </w:pPr>
+      <w:r>
+        <w:rPr>
+          <w:sz w:val="24"/>
+          <w:szCs w:val="24"/>
+        </w:rPr>
+        <w:t>-Si mismo</w:t>
+      </w:r>
+    </w:p>
+    <w:p>
+      <w:pPr>
+        <w:rPr>
+          <w:sz w:val="24"/>
+          <w:szCs w:val="24"/>
+        </w:rPr>
+      </w:pPr>
+      <w:r>
+        <w:rPr>
+          <w:sz w:val="24"/>
+          <w:szCs w:val="24"/>
+        </w:rPr>
+        <w:t xml:space="preserve">- </w:t>
+      </w:r>
+      <w:r>
+        <w:rPr>
+          <w:sz w:val="24"/>
+          <w:szCs w:val="24"/>
+        </w:rPr>
+        <w:t>Algún</w:t>
+      </w:r>
+      <w:r>
+        <w:rPr>
+          <w:sz w:val="24"/>
+          <w:szCs w:val="24"/>
+        </w:rPr>
+        <w:t xml:space="preserve"> parámetro que fue pasado en el método</w:t>
+      </w:r>
+    </w:p>
+    <w:p>
+      <w:pPr>
+        <w:rPr>
+          <w:sz w:val="24"/>
+          <w:szCs w:val="24"/>
+        </w:rPr>
+      </w:pPr>
+      <w:r>
+        <w:rPr>
+          <w:sz w:val="24"/>
+          <w:szCs w:val="24"/>
+        </w:rPr>
+        <w:t>- Cualquier objeto que el creo.</w:t>
+      </w:r>
+    </w:p>
+    <w:p>
+      <w:pPr>
+        <w:rPr>
+          <w:sz w:val="24"/>
+          <w:szCs w:val="24"/>
+        </w:rPr>
+      </w:pPr>
+      <w:r>
+        <w:rPr>
+          <w:sz w:val="24"/>
+          <w:szCs w:val="24"/>
+        </w:rPr>
+        <w:t>- objetos componentes del mismo.</w:t>
+      </w:r>
+    </w:p>
+    <w:p>
+      <w:pPr>
+        <w:rPr>
+          <w:sz w:val="24"/>
+          <w:szCs w:val="24"/>
+        </w:rPr>
+      </w:pPr>
+    </w:p>
+    <w:p>
+      <w:pPr>
+        <w:rPr>
+          <w:b/>
+          <w:sz w:val="28"/>
+          <w:szCs w:val="28"/>
+        </w:rPr>
+      </w:pPr>
+      <w:r>
+        <w:rPr>
+          <w:b/>
+          <w:sz w:val="28"/>
+          <w:szCs w:val="28"/>
+        </w:rPr>
+        <w:t xml:space="preserve">8 </w:t>
+      </w:r>
+      <w:proofErr w:type="spellStart"/>
+      <w:r>
+        <w:rPr>
+          <w:b/>
+          <w:sz w:val="28"/>
+          <w:szCs w:val="28"/>
+        </w:rPr>
+        <w:t>Principles</w:t>
+      </w:r>
+      <w:proofErr w:type="spellEnd"/>
+      <w:r>
+        <w:rPr>
+          <w:b/>
+          <w:sz w:val="28"/>
+          <w:szCs w:val="28"/>
+        </w:rPr>
+        <w:t xml:space="preserve"> </w:t>
+      </w:r>
+      <w:proofErr w:type="spellStart"/>
+      <w:r>
+        <w:rPr>
+          <w:b/>
+          <w:sz w:val="28"/>
+          <w:szCs w:val="28"/>
+        </w:rPr>
+        <w:t>of</w:t>
+      </w:r>
+      <w:proofErr w:type="spellEnd"/>
+      <w:r>
+        <w:rPr>
+          <w:b/>
+          <w:sz w:val="28"/>
+          <w:szCs w:val="28"/>
+        </w:rPr>
+        <w:t xml:space="preserve"> </w:t>
+      </w:r>
+      <w:proofErr w:type="spellStart"/>
+      <w:r>
+        <w:rPr>
+          <w:b/>
+          <w:sz w:val="28"/>
+          <w:szCs w:val="28"/>
+        </w:rPr>
+        <w:t>better</w:t>
+      </w:r>
+      <w:proofErr w:type="spellEnd"/>
+      <w:r>
+        <w:rPr>
+          <w:b/>
+          <w:sz w:val="28"/>
+          <w:szCs w:val="28"/>
+        </w:rPr>
+        <w:t xml:space="preserve"> </w:t>
+      </w:r>
+      <w:proofErr w:type="spellStart"/>
+      <w:r>
+        <w:rPr>
+          <w:b/>
+          <w:sz w:val="28"/>
+          <w:szCs w:val="28"/>
+        </w:rPr>
+        <w:t>unit</w:t>
+      </w:r>
+      <w:proofErr w:type="spellEnd"/>
+      <w:r>
+        <w:rPr>
+          <w:b/>
+          <w:sz w:val="28"/>
+          <w:szCs w:val="28"/>
+        </w:rPr>
+        <w:t xml:space="preserve"> </w:t>
+      </w:r>
+      <w:proofErr w:type="spellStart"/>
+      <w:r>
+        <w:rPr>
+          <w:b/>
+          <w:sz w:val="28"/>
+          <w:szCs w:val="28"/>
+        </w:rPr>
+        <w:t>testing</w:t>
+      </w:r>
+      <w:proofErr w:type="spellEnd"/>
+      <w:r>
+        <w:rPr>
+          <w:b/>
+          <w:sz w:val="28"/>
+          <w:szCs w:val="28"/>
+        </w:rPr>
+        <w:t xml:space="preserve"> – </w:t>
+      </w:r>
+      <w:proofErr w:type="spellStart"/>
+      <w:r>
+        <w:rPr>
+          <w:b/>
+          <w:sz w:val="28"/>
+          <w:szCs w:val="28"/>
+        </w:rPr>
+        <w:t>Dror</w:t>
+      </w:r>
+      <w:proofErr w:type="spellEnd"/>
+      <w:r>
+        <w:rPr>
+          <w:b/>
+          <w:sz w:val="28"/>
+          <w:szCs w:val="28"/>
+        </w:rPr>
+        <w:t xml:space="preserve"> </w:t>
+      </w:r>
+      <w:proofErr w:type="spellStart"/>
+      <w:r>
+        <w:rPr>
+          <w:b/>
+          <w:sz w:val="28"/>
+          <w:szCs w:val="28"/>
+        </w:rPr>
+        <w:t>Helper</w:t>
+      </w:r>
+      <w:proofErr w:type="spellEnd"/>
+      <w:r>
+        <w:rPr>
+          <w:b/>
+          <w:sz w:val="28"/>
+          <w:szCs w:val="28"/>
+        </w:rPr>
+        <w:t>.</w:t>
+      </w:r>
+    </w:p>
+    <w:p>
+      <w:pPr>
+        <w:rPr>
+          <w:sz w:val="24"/>
+          <w:szCs w:val="24"/>
+        </w:rPr>
+      </w:pPr>
+      <w:r>
+        <w:rPr>
+          <w:sz w:val="24"/>
+          <w:szCs w:val="24"/>
+        </w:rPr>
+        <w:t xml:space="preserve">Las pruebas unitarias son cortas, rápidas y automatizadas. Se prueba que una parte especifica del programa funcione. Prueban funcionalidades </w:t>
+      </w:r>
+      <w:proofErr w:type="spellStart"/>
+      <w:r>
+        <w:rPr>
+          <w:sz w:val="24"/>
+          <w:szCs w:val="24"/>
+        </w:rPr>
+        <w:t>especificas</w:t>
+      </w:r>
+      <w:proofErr w:type="spellEnd"/>
+      <w:r>
+        <w:rPr>
+          <w:sz w:val="24"/>
+          <w:szCs w:val="24"/>
+        </w:rPr>
+        <w:t xml:space="preserve"> de un método o una clase. Tiene una condición clara, pasa o no pasa. Con estos </w:t>
+      </w:r>
+      <w:proofErr w:type="spellStart"/>
+      <w:r>
+        <w:rPr>
+          <w:sz w:val="24"/>
+          <w:szCs w:val="24"/>
+        </w:rPr>
+        <w:t>unit</w:t>
+      </w:r>
+      <w:proofErr w:type="spellEnd"/>
+      <w:r>
+        <w:rPr>
+          <w:sz w:val="24"/>
+          <w:szCs w:val="24"/>
+        </w:rPr>
+        <w:t xml:space="preserve"> test los programadores pueden saber si su código funciona o no previamente a ser enviado a QA(calidad).</w:t>
+      </w:r>
+    </w:p>
+    <w:p>
+      <w:pPr>
+        <w:rPr>
+          <w:sz w:val="24"/>
+          <w:szCs w:val="24"/>
+        </w:rPr>
+      </w:pPr>
+      <w:r>
+        <w:rPr>
+          <w:sz w:val="24"/>
+          <w:szCs w:val="24"/>
+        </w:rPr>
+        <w:t>El test solo va a fallar cuando se introduce un nuevo bug al sistema.</w:t>
+      </w:r>
+    </w:p>
+    <w:p>
+      <w:pPr>
+        <w:rPr>
+          <w:sz w:val="24"/>
+          <w:szCs w:val="24"/>
+        </w:rPr>
+      </w:pPr>
+      <w:r>
+        <w:rPr>
+          <w:sz w:val="24"/>
+          <w:szCs w:val="24"/>
+        </w:rPr>
+        <w:t xml:space="preserve">Cuando un test falla es fácil de entender el </w:t>
+      </w:r>
+      <w:proofErr w:type="spellStart"/>
+      <w:r>
+        <w:rPr>
+          <w:sz w:val="24"/>
+          <w:szCs w:val="24"/>
+        </w:rPr>
+        <w:t>por que</w:t>
+      </w:r>
+      <w:proofErr w:type="spellEnd"/>
+      <w:r>
+        <w:rPr>
+          <w:sz w:val="24"/>
+          <w:szCs w:val="24"/>
+        </w:rPr>
+        <w:t>.</w:t>
+      </w:r>
+    </w:p>
+    <w:p>
+      <w:pPr>
+        <w:rPr>
+          <w:sz w:val="24"/>
+          <w:szCs w:val="24"/>
+          <w:u w:val="single"/>
+        </w:rPr>
+      </w:pPr>
+      <w:r>
+        <w:rPr>
+          <w:sz w:val="24"/>
+          <w:szCs w:val="24"/>
+          <w:u w:val="single"/>
+        </w:rPr>
+        <w:t xml:space="preserve">1 </w:t>
+      </w:r>
+      <w:r>
+        <w:rPr>
+          <w:sz w:val="24"/>
+          <w:szCs w:val="24"/>
+          <w:u w:val="single"/>
+        </w:rPr>
+        <w:t>Saber que estamos testeando.</w:t>
+      </w:r>
+    </w:p>
+    <w:p>
+      <w:pPr>
+        <w:rPr>
+          <w:sz w:val="24"/>
+          <w:szCs w:val="24"/>
+        </w:rPr>
+      </w:pPr>
+      <w:r>
+        <w:rPr>
+          <w:sz w:val="24"/>
+          <w:szCs w:val="24"/>
+        </w:rPr>
+        <w:t xml:space="preserve">Si no sabemos bien que es lo que queremos testear terminamos haciendo un test largo y seguramente este probando varias cosas </w:t>
+      </w:r>
+    </w:p>
+    <w:p>
+      <w:pPr>
+        <w:rPr>
+          <w:sz w:val="24"/>
+          <w:szCs w:val="24"/>
+        </w:rPr>
+      </w:pPr>
+      <w:r>
+        <w:rPr>
+          <w:sz w:val="24"/>
+          <w:szCs w:val="24"/>
+        </w:rPr>
+        <w:t xml:space="preserve">No hay que caer en la tentación que meter varios test en un solo método ya que este </w:t>
+      </w:r>
+      <w:proofErr w:type="spellStart"/>
+      <w:r>
+        <w:rPr>
+          <w:sz w:val="24"/>
+          <w:szCs w:val="24"/>
+        </w:rPr>
+        <w:t>seria</w:t>
+      </w:r>
+      <w:proofErr w:type="spellEnd"/>
+      <w:r>
+        <w:rPr>
+          <w:sz w:val="24"/>
+          <w:szCs w:val="24"/>
+        </w:rPr>
+        <w:t xml:space="preserve"> muy frágil y complejo.</w:t>
+      </w:r>
+    </w:p>
+    <w:p>
+      <w:pPr>
+        <w:rPr>
+          <w:sz w:val="24"/>
+          <w:szCs w:val="24"/>
+        </w:rPr>
+      </w:pPr>
+      <w:r>
+        <w:rPr>
+          <w:sz w:val="24"/>
+          <w:szCs w:val="24"/>
+        </w:rPr>
+        <w:t xml:space="preserve">Probar una sola cosa nos da por resultado un test </w:t>
+      </w:r>
+      <w:proofErr w:type="spellStart"/>
+      <w:r>
+        <w:rPr>
+          <w:sz w:val="24"/>
+          <w:szCs w:val="24"/>
+        </w:rPr>
+        <w:t>mas</w:t>
+      </w:r>
+      <w:proofErr w:type="spellEnd"/>
+      <w:r>
+        <w:rPr>
+          <w:sz w:val="24"/>
+          <w:szCs w:val="24"/>
+        </w:rPr>
+        <w:t xml:space="preserve"> leíble y cuando este falle es </w:t>
+      </w:r>
+      <w:proofErr w:type="spellStart"/>
+      <w:r>
+        <w:rPr>
+          <w:sz w:val="24"/>
+          <w:szCs w:val="24"/>
+        </w:rPr>
+        <w:t>mas</w:t>
+      </w:r>
+      <w:proofErr w:type="spellEnd"/>
+      <w:r>
+        <w:rPr>
+          <w:sz w:val="24"/>
+          <w:szCs w:val="24"/>
+        </w:rPr>
+        <w:t xml:space="preserve"> fácil saber que es lo que lo causo y solucionarlo.</w:t>
+      </w:r>
+    </w:p>
+    <w:p>
+      <w:pPr>
+        <w:rPr>
+          <w:sz w:val="24"/>
+          <w:szCs w:val="24"/>
+          <w:u w:val="single"/>
+        </w:rPr>
+      </w:pPr>
+      <w:r>
+        <w:rPr>
+          <w:sz w:val="24"/>
+          <w:szCs w:val="24"/>
+          <w:u w:val="single"/>
+        </w:rPr>
+        <w:t xml:space="preserve">2 </w:t>
+      </w:r>
+      <w:proofErr w:type="spellStart"/>
+      <w:r>
+        <w:rPr>
+          <w:sz w:val="24"/>
+          <w:szCs w:val="24"/>
+          <w:u w:val="single"/>
+        </w:rPr>
+        <w:t>Unit</w:t>
+      </w:r>
+      <w:proofErr w:type="spellEnd"/>
+      <w:r>
+        <w:rPr>
+          <w:sz w:val="24"/>
+          <w:szCs w:val="24"/>
+          <w:u w:val="single"/>
+        </w:rPr>
+        <w:t xml:space="preserve"> test deben ser ‘</w:t>
+      </w:r>
+      <w:proofErr w:type="spellStart"/>
+      <w:r>
+        <w:rPr>
+          <w:sz w:val="24"/>
+          <w:szCs w:val="24"/>
+          <w:u w:val="single"/>
+        </w:rPr>
+        <w:t>self</w:t>
+      </w:r>
+      <w:proofErr w:type="spellEnd"/>
+      <w:r>
+        <w:rPr>
+          <w:sz w:val="24"/>
+          <w:szCs w:val="24"/>
+          <w:u w:val="single"/>
+        </w:rPr>
+        <w:t xml:space="preserve"> </w:t>
+      </w:r>
+      <w:proofErr w:type="spellStart"/>
+      <w:r>
+        <w:rPr>
+          <w:sz w:val="24"/>
+          <w:szCs w:val="24"/>
+          <w:u w:val="single"/>
+        </w:rPr>
+        <w:t>sufficient</w:t>
+      </w:r>
+      <w:proofErr w:type="spellEnd"/>
+      <w:r>
+        <w:rPr>
+          <w:sz w:val="24"/>
+          <w:szCs w:val="24"/>
+          <w:u w:val="single"/>
+        </w:rPr>
+        <w:t>’</w:t>
+      </w:r>
+    </w:p>
+    <w:p>
+      <w:pPr>
+        <w:rPr>
+          <w:sz w:val="24"/>
+          <w:szCs w:val="24"/>
+        </w:rPr>
+      </w:pPr>
+      <w:r>
+        <w:rPr>
+          <w:sz w:val="24"/>
+          <w:szCs w:val="24"/>
+        </w:rPr>
         <w:lastRenderedPageBreak/>
-        <w:t>Comandos y consultas separados mantienen nuestro código ‘</w:t>
-      </w:r>
-      <w:proofErr w:type="spellStart"/>
-      <w:r>
-        <w:rPr>
-          <w:sz w:val="24"/>
-          <w:szCs w:val="24"/>
-        </w:rPr>
-        <w:t>shy</w:t>
-      </w:r>
-      <w:proofErr w:type="spellEnd"/>
-      <w:r>
-        <w:rPr>
-          <w:sz w:val="24"/>
-          <w:szCs w:val="24"/>
-        </w:rPr>
-        <w:t>’.</w:t>
-      </w:r>
-    </w:p>
-    <w:p>
-      <w:pPr>
-        <w:rPr>
-          <w:sz w:val="24"/>
-          <w:szCs w:val="24"/>
-        </w:rPr>
-      </w:pPr>
-      <w:r>
-        <w:rPr>
-          <w:sz w:val="24"/>
-          <w:szCs w:val="24"/>
-        </w:rPr>
-        <w:t xml:space="preserve">Cada método debe ser un comando que realiza una acción o una consulta que devuelve datos al </w:t>
-      </w:r>
-      <w:proofErr w:type="spellStart"/>
-      <w:r>
-        <w:rPr>
-          <w:sz w:val="24"/>
-          <w:szCs w:val="24"/>
-        </w:rPr>
-        <w:t>caller</w:t>
-      </w:r>
-      <w:proofErr w:type="spellEnd"/>
-      <w:r>
-        <w:rPr>
-          <w:sz w:val="24"/>
-          <w:szCs w:val="24"/>
-        </w:rPr>
-        <w:t>. Pero no ambos.</w:t>
-      </w:r>
-    </w:p>
-    <w:p>
-      <w:pPr>
-        <w:rPr>
-          <w:sz w:val="24"/>
-          <w:szCs w:val="24"/>
-        </w:rPr>
-      </w:pPr>
-      <w:r>
-        <w:rPr>
-          <w:sz w:val="24"/>
-          <w:szCs w:val="24"/>
-        </w:rPr>
-        <w:t xml:space="preserve">Al </w:t>
-      </w:r>
-      <w:proofErr w:type="spellStart"/>
-      <w:r>
-        <w:rPr>
-          <w:sz w:val="24"/>
-          <w:szCs w:val="24"/>
-        </w:rPr>
-        <w:t>caller</w:t>
-      </w:r>
-      <w:proofErr w:type="spellEnd"/>
-      <w:r>
-        <w:rPr>
-          <w:sz w:val="24"/>
-          <w:szCs w:val="24"/>
-        </w:rPr>
-        <w:t xml:space="preserve"> no le importa como estos comandos están implementados. Solo sabe de su </w:t>
-      </w:r>
-      <w:proofErr w:type="spellStart"/>
-      <w:r>
-        <w:rPr>
-          <w:sz w:val="24"/>
-          <w:szCs w:val="24"/>
-        </w:rPr>
-        <w:t>exitencia</w:t>
-      </w:r>
-      <w:proofErr w:type="spellEnd"/>
-      <w:r>
-        <w:rPr>
-          <w:sz w:val="24"/>
-          <w:szCs w:val="24"/>
-        </w:rPr>
-        <w:t xml:space="preserve"> y su post condición.  Esto nos permite que si ocurre un cambio interno en la implementación el </w:t>
-      </w:r>
-      <w:proofErr w:type="spellStart"/>
-      <w:r>
-        <w:rPr>
-          <w:sz w:val="24"/>
-          <w:szCs w:val="24"/>
-        </w:rPr>
-        <w:t>caller</w:t>
-      </w:r>
-      <w:proofErr w:type="spellEnd"/>
-      <w:r>
-        <w:rPr>
-          <w:sz w:val="24"/>
-          <w:szCs w:val="24"/>
-        </w:rPr>
-        <w:t xml:space="preserve"> no tiene </w:t>
-      </w:r>
-      <w:proofErr w:type="spellStart"/>
-      <w:r>
-        <w:rPr>
-          <w:sz w:val="24"/>
-          <w:szCs w:val="24"/>
-        </w:rPr>
-        <w:t>porque</w:t>
-      </w:r>
-      <w:proofErr w:type="spellEnd"/>
-      <w:r>
-        <w:rPr>
-          <w:sz w:val="24"/>
-          <w:szCs w:val="24"/>
-        </w:rPr>
-        <w:t xml:space="preserve"> saberlo ni preocuparse.</w:t>
-      </w:r>
-    </w:p>
-    <w:p>
-      <w:pPr>
-        <w:rPr>
-          <w:sz w:val="24"/>
-          <w:szCs w:val="24"/>
-        </w:rPr>
-      </w:pPr>
-      <w:r>
-        <w:rPr>
-          <w:sz w:val="24"/>
-          <w:szCs w:val="24"/>
-        </w:rPr>
-        <w:t>Una buena idea sugiere que un objeto solo debe llamarse a :</w:t>
-      </w:r>
-    </w:p>
-    <w:p>
-      <w:pPr>
-        <w:rPr>
-          <w:sz w:val="24"/>
-          <w:szCs w:val="24"/>
-        </w:rPr>
-      </w:pPr>
-      <w:r>
-        <w:rPr>
-          <w:sz w:val="24"/>
-          <w:szCs w:val="24"/>
-        </w:rPr>
-        <w:t>-Si mismo</w:t>
-      </w:r>
-    </w:p>
-    <w:p>
-      <w:pPr>
-        <w:rPr>
-          <w:sz w:val="24"/>
-          <w:szCs w:val="24"/>
-        </w:rPr>
-      </w:pPr>
-      <w:r>
-        <w:rPr>
-          <w:sz w:val="24"/>
-          <w:szCs w:val="24"/>
-        </w:rPr>
-        <w:t xml:space="preserve">- </w:t>
-      </w:r>
-      <w:proofErr w:type="spellStart"/>
-      <w:r>
-        <w:rPr>
-          <w:sz w:val="24"/>
-          <w:szCs w:val="24"/>
-        </w:rPr>
-        <w:t>Algun</w:t>
-      </w:r>
-      <w:proofErr w:type="spellEnd"/>
-      <w:r>
-        <w:rPr>
-          <w:sz w:val="24"/>
-          <w:szCs w:val="24"/>
-        </w:rPr>
-        <w:t xml:space="preserve"> parámetro que fue pasado en el método</w:t>
-      </w:r>
-    </w:p>
-    <w:p>
-      <w:pPr>
-        <w:rPr>
-          <w:sz w:val="24"/>
-          <w:szCs w:val="24"/>
-        </w:rPr>
-      </w:pPr>
-      <w:r>
-        <w:rPr>
-          <w:sz w:val="24"/>
-          <w:szCs w:val="24"/>
-        </w:rPr>
-        <w:t>- Cualquier objeto que el creo.</w:t>
-      </w:r>
-    </w:p>
-    <w:p>
-      <w:pPr>
-        <w:rPr>
-          <w:sz w:val="24"/>
-          <w:szCs w:val="24"/>
-        </w:rPr>
-      </w:pPr>
-      <w:r>
-        <w:rPr>
-          <w:sz w:val="24"/>
-          <w:szCs w:val="24"/>
-        </w:rPr>
-        <w:t>- objetos componentes del mismo.</w:t>
-      </w:r>
-    </w:p>
-    <w:p>
-      <w:pPr>
-        <w:rPr>
-          <w:sz w:val="24"/>
-          <w:szCs w:val="24"/>
-        </w:rPr>
-      </w:pPr>
+        <w:t xml:space="preserve">Un buen </w:t>
+      </w:r>
+      <w:proofErr w:type="spellStart"/>
+      <w:r>
+        <w:rPr>
+          <w:sz w:val="24"/>
+          <w:szCs w:val="24"/>
+        </w:rPr>
+        <w:t>unit</w:t>
+      </w:r>
+      <w:proofErr w:type="spellEnd"/>
+      <w:r>
+        <w:rPr>
+          <w:sz w:val="24"/>
+          <w:szCs w:val="24"/>
+        </w:rPr>
+        <w:t xml:space="preserve"> test debe ser aislado. Evitar dependencias de configuraciones del </w:t>
+      </w:r>
+      <w:proofErr w:type="spellStart"/>
+      <w:r>
+        <w:rPr>
+          <w:sz w:val="24"/>
+          <w:szCs w:val="24"/>
+        </w:rPr>
+        <w:t>enterno</w:t>
+      </w:r>
+      <w:proofErr w:type="spellEnd"/>
+      <w:r>
+        <w:rPr>
+          <w:sz w:val="24"/>
+          <w:szCs w:val="24"/>
+        </w:rPr>
+        <w:t xml:space="preserve">, valores o </w:t>
+      </w:r>
+      <w:proofErr w:type="spellStart"/>
+      <w:r>
+        <w:rPr>
+          <w:sz w:val="24"/>
+          <w:szCs w:val="24"/>
+        </w:rPr>
+        <w:t>databases</w:t>
+      </w:r>
+      <w:proofErr w:type="spellEnd"/>
+      <w:r>
+        <w:rPr>
+          <w:sz w:val="24"/>
+          <w:szCs w:val="24"/>
+        </w:rPr>
+        <w:t xml:space="preserve">. </w:t>
+      </w:r>
+    </w:p>
+    <w:p>
+      <w:pPr>
+        <w:rPr>
+          <w:sz w:val="24"/>
+          <w:szCs w:val="24"/>
+        </w:rPr>
+      </w:pPr>
+      <w:r>
+        <w:rPr>
+          <w:sz w:val="24"/>
+          <w:szCs w:val="24"/>
+        </w:rPr>
+        <w:t>No se debe depender de que se ejecuten otros test antes que el mismo y o del orden en que los test fueron ejecutados.</w:t>
+      </w:r>
+    </w:p>
+    <w:p>
+      <w:pPr>
+        <w:rPr>
+          <w:sz w:val="24"/>
+          <w:szCs w:val="24"/>
+        </w:rPr>
+      </w:pPr>
+    </w:p>
+    <w:p>
+      <w:pPr>
+        <w:rPr>
+          <w:sz w:val="24"/>
+          <w:szCs w:val="24"/>
+          <w:u w:val="single"/>
+        </w:rPr>
+      </w:pPr>
+      <w:r>
+        <w:rPr>
+          <w:sz w:val="24"/>
+          <w:szCs w:val="24"/>
+          <w:u w:val="single"/>
+        </w:rPr>
+        <w:t xml:space="preserve">3 </w:t>
+      </w:r>
+      <w:r>
+        <w:rPr>
+          <w:sz w:val="24"/>
+          <w:szCs w:val="24"/>
+          <w:u w:val="single"/>
+        </w:rPr>
+        <w:t>Deben ser determinísticos (</w:t>
+      </w:r>
+      <w:r>
+        <w:rPr>
+          <w:sz w:val="24"/>
+          <w:szCs w:val="24"/>
+          <w:u w:val="single"/>
+        </w:rPr>
+        <w:t>Misma entrada produce la misma salida</w:t>
+      </w:r>
+      <w:r>
+        <w:rPr>
+          <w:sz w:val="24"/>
+          <w:szCs w:val="24"/>
+          <w:u w:val="single"/>
+        </w:rPr>
+        <w:t>)</w:t>
+      </w:r>
+    </w:p>
+    <w:p>
+      <w:pPr>
+        <w:rPr>
+          <w:sz w:val="24"/>
+          <w:szCs w:val="24"/>
+        </w:rPr>
+      </w:pPr>
+      <w:r>
+        <w:rPr>
+          <w:sz w:val="24"/>
+          <w:szCs w:val="24"/>
+        </w:rPr>
+        <w:t xml:space="preserve">Los </w:t>
+      </w:r>
+      <w:proofErr w:type="spellStart"/>
+      <w:r>
+        <w:rPr>
+          <w:sz w:val="24"/>
+          <w:szCs w:val="24"/>
+        </w:rPr>
+        <w:t>tests</w:t>
+      </w:r>
+      <w:proofErr w:type="spellEnd"/>
+      <w:r>
+        <w:rPr>
+          <w:sz w:val="24"/>
+          <w:szCs w:val="24"/>
+        </w:rPr>
+        <w:t xml:space="preserve"> deben pasar siempre salvo en caso que haya un error y este test pase.</w:t>
+      </w:r>
+    </w:p>
+    <w:p>
+      <w:pPr>
+        <w:rPr>
+          <w:sz w:val="24"/>
+          <w:szCs w:val="24"/>
+        </w:rPr>
+      </w:pPr>
+      <w:r>
+        <w:rPr>
+          <w:sz w:val="24"/>
+          <w:szCs w:val="24"/>
+        </w:rPr>
+        <w:t>No se d</w:t>
+      </w:r>
+      <w:r>
+        <w:rPr>
+          <w:sz w:val="24"/>
+          <w:szCs w:val="24"/>
+        </w:rPr>
+        <w:t>ebe depender de la maquina en donde se este probando, de la velocidad de la conexión a internet.</w:t>
+      </w:r>
+    </w:p>
+    <w:p>
+      <w:pPr>
+        <w:rPr>
+          <w:sz w:val="24"/>
+          <w:szCs w:val="24"/>
+        </w:rPr>
+      </w:pPr>
+      <w:r>
+        <w:rPr>
+          <w:sz w:val="24"/>
+          <w:szCs w:val="24"/>
+        </w:rPr>
+        <w:t xml:space="preserve">Una practica que se debe evitar es utilizar </w:t>
+      </w:r>
+      <w:proofErr w:type="spellStart"/>
+      <w:r>
+        <w:rPr>
+          <w:sz w:val="24"/>
+          <w:szCs w:val="24"/>
+        </w:rPr>
+        <w:t>random</w:t>
+      </w:r>
+      <w:proofErr w:type="spellEnd"/>
+      <w:r>
+        <w:rPr>
+          <w:sz w:val="24"/>
+          <w:szCs w:val="24"/>
+        </w:rPr>
+        <w:t xml:space="preserve"> inputs ya que ‘</w:t>
+      </w:r>
+      <w:proofErr w:type="spellStart"/>
+      <w:r>
+        <w:rPr>
+          <w:sz w:val="24"/>
+          <w:szCs w:val="24"/>
+        </w:rPr>
+        <w:t>randomized</w:t>
+      </w:r>
+      <w:proofErr w:type="spellEnd"/>
+      <w:r>
+        <w:rPr>
+          <w:sz w:val="24"/>
+          <w:szCs w:val="24"/>
+        </w:rPr>
+        <w:t xml:space="preserve"> data’ ya que en caso de que en un caso particular el test falle no podríamos repetirlo, ya que los valores cambian en cada ejecución.</w:t>
+      </w:r>
+    </w:p>
+    <w:p>
+      <w:pPr>
+        <w:rPr>
+          <w:sz w:val="24"/>
+          <w:szCs w:val="24"/>
+          <w:u w:val="single"/>
+        </w:rPr>
+      </w:pPr>
+      <w:r>
+        <w:rPr>
+          <w:sz w:val="24"/>
+          <w:szCs w:val="24"/>
+          <w:u w:val="single"/>
+        </w:rPr>
+        <w:t xml:space="preserve">4 </w:t>
+      </w:r>
+      <w:r>
+        <w:rPr>
+          <w:sz w:val="24"/>
+          <w:szCs w:val="24"/>
+          <w:u w:val="single"/>
+        </w:rPr>
+        <w:t>Convención de nombres</w:t>
+      </w:r>
+    </w:p>
+    <w:p>
+      <w:pPr>
+        <w:rPr>
+          <w:sz w:val="24"/>
+          <w:szCs w:val="24"/>
+        </w:rPr>
+      </w:pPr>
+      <w:r>
+        <w:rPr>
+          <w:sz w:val="24"/>
+          <w:szCs w:val="24"/>
+        </w:rPr>
+        <w:t xml:space="preserve">Cuando un test con un nombre descriptivo falla es mucho </w:t>
+      </w:r>
+      <w:proofErr w:type="spellStart"/>
+      <w:r>
+        <w:rPr>
+          <w:sz w:val="24"/>
+          <w:szCs w:val="24"/>
+        </w:rPr>
+        <w:t>mas</w:t>
+      </w:r>
+      <w:proofErr w:type="spellEnd"/>
+      <w:r>
+        <w:rPr>
+          <w:sz w:val="24"/>
+          <w:szCs w:val="24"/>
+        </w:rPr>
+        <w:t xml:space="preserve"> fácil de entender que fue testeado y </w:t>
+      </w:r>
+      <w:proofErr w:type="spellStart"/>
+      <w:r>
+        <w:rPr>
+          <w:sz w:val="24"/>
+          <w:szCs w:val="24"/>
+        </w:rPr>
+        <w:t>por que</w:t>
+      </w:r>
+      <w:proofErr w:type="spellEnd"/>
+      <w:r>
+        <w:rPr>
+          <w:sz w:val="24"/>
+          <w:szCs w:val="24"/>
+        </w:rPr>
+        <w:t xml:space="preserve"> esto fallo.</w:t>
+      </w:r>
+    </w:p>
+    <w:p>
+      <w:pPr>
+        <w:rPr>
+          <w:sz w:val="24"/>
+          <w:szCs w:val="24"/>
+          <w:u w:val="single"/>
+        </w:rPr>
+      </w:pPr>
+      <w:r>
+        <w:rPr>
+          <w:sz w:val="24"/>
+          <w:szCs w:val="24"/>
+          <w:u w:val="single"/>
+        </w:rPr>
+        <w:t xml:space="preserve">5 Do </w:t>
+      </w:r>
+      <w:proofErr w:type="spellStart"/>
+      <w:r>
+        <w:rPr>
+          <w:sz w:val="24"/>
+          <w:szCs w:val="24"/>
+          <w:u w:val="single"/>
+        </w:rPr>
+        <w:t>repeat</w:t>
+      </w:r>
+      <w:proofErr w:type="spellEnd"/>
+      <w:r>
+        <w:rPr>
+          <w:sz w:val="24"/>
+          <w:szCs w:val="24"/>
+          <w:u w:val="single"/>
+        </w:rPr>
+        <w:t xml:space="preserve"> </w:t>
+      </w:r>
+      <w:proofErr w:type="spellStart"/>
+      <w:r>
+        <w:rPr>
+          <w:sz w:val="24"/>
+          <w:szCs w:val="24"/>
+          <w:u w:val="single"/>
+        </w:rPr>
+        <w:t>yourself</w:t>
+      </w:r>
+      <w:proofErr w:type="spellEnd"/>
+    </w:p>
+    <w:p>
+      <w:pPr>
+        <w:rPr>
+          <w:sz w:val="24"/>
+          <w:szCs w:val="24"/>
+        </w:rPr>
+      </w:pPr>
+      <w:r>
+        <w:rPr>
+          <w:sz w:val="24"/>
+          <w:szCs w:val="24"/>
+        </w:rPr>
+        <w:t xml:space="preserve">En producción se debe evitar el código duplicado porque causa problemas de mantenibilidad.  En las pruebas unitarias es aceptable esta duplicación  ya que esto nos facilita la lectura. </w:t>
+      </w:r>
+    </w:p>
+    <w:p>
+      <w:pPr>
+        <w:rPr>
+          <w:sz w:val="24"/>
+          <w:szCs w:val="24"/>
+        </w:rPr>
+      </w:pPr>
+      <w:r>
+        <w:rPr>
+          <w:sz w:val="24"/>
+          <w:szCs w:val="24"/>
+        </w:rPr>
+        <w:t>Es preferible tener 4-5 test con código similar que no entender un test que falle utilizando algún método para no tener código repetido.</w:t>
+      </w:r>
+    </w:p>
+    <w:p>
+      <w:pPr>
+        <w:rPr>
+          <w:sz w:val="24"/>
+          <w:szCs w:val="24"/>
+          <w:u w:val="single"/>
+        </w:rPr>
+      </w:pPr>
+      <w:r>
+        <w:rPr>
+          <w:sz w:val="24"/>
+          <w:szCs w:val="24"/>
+          <w:u w:val="single"/>
+        </w:rPr>
+        <w:t>6 Probar resultados no implementaciones</w:t>
+      </w:r>
+    </w:p>
+    <w:p>
+      <w:pPr>
+        <w:rPr>
+          <w:sz w:val="24"/>
+          <w:szCs w:val="24"/>
+        </w:rPr>
+      </w:pPr>
+      <w:r>
+        <w:rPr>
+          <w:sz w:val="24"/>
+          <w:szCs w:val="24"/>
+        </w:rPr>
+        <w:t xml:space="preserve">Para tener pruebas exitosas se deben probar casos en las que se falle si ocurrió un error o si el requerimiento/comportamiento cambio. Los </w:t>
+      </w:r>
+      <w:proofErr w:type="spellStart"/>
+      <w:r>
+        <w:rPr>
+          <w:sz w:val="24"/>
+          <w:szCs w:val="24"/>
+        </w:rPr>
+        <w:t>tests</w:t>
+      </w:r>
+      <w:proofErr w:type="spellEnd"/>
+      <w:r>
+        <w:rPr>
+          <w:sz w:val="24"/>
+          <w:szCs w:val="24"/>
+        </w:rPr>
+        <w:t xml:space="preserve"> no deben fallar si ocurrió algún cambio interno ya que esto no habría por que probarlo. (De por si no deberíamos tener acceso a la implementación interna)</w:t>
+      </w:r>
+    </w:p>
+    <w:p>
+      <w:pPr>
+        <w:rPr>
+          <w:sz w:val="24"/>
+          <w:szCs w:val="24"/>
+        </w:rPr>
+      </w:pPr>
+      <w:r>
+        <w:rPr>
+          <w:sz w:val="24"/>
+          <w:szCs w:val="24"/>
+        </w:rPr>
+        <w:t xml:space="preserve">Las implementaciones tienen a cambiar, </w:t>
+      </w:r>
+      <w:proofErr w:type="spellStart"/>
+      <w:r>
+        <w:rPr>
+          <w:sz w:val="24"/>
+          <w:szCs w:val="24"/>
+        </w:rPr>
+        <w:t>asi</w:t>
+      </w:r>
+      <w:proofErr w:type="spellEnd"/>
+      <w:r>
+        <w:rPr>
+          <w:sz w:val="24"/>
+          <w:szCs w:val="24"/>
+        </w:rPr>
+        <w:t xml:space="preserve"> que hay que testear el comportamiento y no como este fue implementado.</w:t>
+      </w:r>
+    </w:p>
+    <w:p>
+      <w:pPr>
+        <w:rPr>
+          <w:sz w:val="24"/>
+          <w:szCs w:val="24"/>
+        </w:rPr>
+      </w:pPr>
+      <w:r>
+        <w:rPr>
+          <w:sz w:val="24"/>
+          <w:szCs w:val="24"/>
+        </w:rPr>
+        <w:t>En el caso de los métodos privados solo testearlos si tenemos alguna buena razón para hacerlo. Caso contrario evitarlo. (</w:t>
+      </w:r>
+      <w:proofErr w:type="spellStart"/>
+      <w:r>
+        <w:rPr>
+          <w:sz w:val="24"/>
+          <w:szCs w:val="24"/>
+        </w:rPr>
+        <w:t>Podria</w:t>
+      </w:r>
+      <w:proofErr w:type="spellEnd"/>
+      <w:r>
+        <w:rPr>
+          <w:sz w:val="24"/>
+          <w:szCs w:val="24"/>
+        </w:rPr>
+        <w:t xml:space="preserve"> romperse en una refactorización).</w:t>
+      </w:r>
+    </w:p>
+    <w:p>
+      <w:pPr>
+        <w:rPr>
+          <w:sz w:val="24"/>
+          <w:szCs w:val="24"/>
+          <w:u w:val="single"/>
+        </w:rPr>
+      </w:pPr>
+      <w:r>
+        <w:rPr>
+          <w:sz w:val="24"/>
+          <w:szCs w:val="24"/>
+          <w:u w:val="single"/>
+        </w:rPr>
+        <w:t xml:space="preserve">7 Evitar </w:t>
+      </w:r>
+      <w:proofErr w:type="spellStart"/>
+      <w:r>
+        <w:rPr>
+          <w:sz w:val="24"/>
+          <w:szCs w:val="24"/>
+          <w:u w:val="single"/>
+        </w:rPr>
+        <w:t>overespecification</w:t>
+      </w:r>
+      <w:proofErr w:type="spellEnd"/>
+    </w:p>
+    <w:p>
+      <w:pPr>
+        <w:rPr>
+          <w:sz w:val="24"/>
+          <w:szCs w:val="24"/>
+        </w:rPr>
+      </w:pPr>
+      <w:r>
+        <w:rPr>
+          <w:sz w:val="24"/>
+          <w:szCs w:val="24"/>
+        </w:rPr>
+        <w:t xml:space="preserve">No armar un escenario perfecto para nuestros </w:t>
+      </w:r>
+      <w:proofErr w:type="spellStart"/>
+      <w:r>
+        <w:rPr>
+          <w:sz w:val="24"/>
+          <w:szCs w:val="24"/>
+        </w:rPr>
+        <w:t>tests</w:t>
+      </w:r>
+      <w:proofErr w:type="spellEnd"/>
+      <w:r>
+        <w:rPr>
+          <w:sz w:val="24"/>
+          <w:szCs w:val="24"/>
+        </w:rPr>
+        <w:t xml:space="preserve">. </w:t>
+      </w:r>
+    </w:p>
+    <w:p>
+      <w:pPr>
+        <w:rPr>
+          <w:sz w:val="24"/>
+          <w:szCs w:val="24"/>
+        </w:rPr>
+      </w:pPr>
+      <w:r>
+        <w:rPr>
+          <w:sz w:val="24"/>
+          <w:szCs w:val="24"/>
+        </w:rPr>
+        <w:t xml:space="preserve">Por ejemplo. Evitar </w:t>
+      </w:r>
+      <w:r>
+        <w:rPr>
+          <w:sz w:val="24"/>
+          <w:szCs w:val="24"/>
+        </w:rPr>
+        <w:t xml:space="preserve"> que en el test un cierto método deba ser llamado 3 veces para que el test pase. Esto trae consigo mucha fragilidad.</w:t>
+      </w:r>
+    </w:p>
+    <w:p>
+      <w:pPr>
+        <w:rPr>
+          <w:sz w:val="24"/>
+          <w:szCs w:val="24"/>
+          <w:u w:val="single"/>
+        </w:rPr>
+      </w:pPr>
+      <w:r>
+        <w:rPr>
+          <w:sz w:val="24"/>
+          <w:szCs w:val="24"/>
+          <w:u w:val="single"/>
+        </w:rPr>
+        <w:lastRenderedPageBreak/>
+        <w:t xml:space="preserve">8- Usar un </w:t>
+      </w:r>
+      <w:proofErr w:type="spellStart"/>
+      <w:r>
+        <w:rPr>
+          <w:sz w:val="24"/>
+          <w:szCs w:val="24"/>
+          <w:u w:val="single"/>
+        </w:rPr>
+        <w:t>framework</w:t>
+      </w:r>
+      <w:proofErr w:type="spellEnd"/>
+      <w:r>
+        <w:rPr>
+          <w:sz w:val="24"/>
+          <w:szCs w:val="24"/>
+          <w:u w:val="single"/>
+        </w:rPr>
+        <w:t xml:space="preserve"> aislado.</w:t>
+      </w:r>
+    </w:p>
+    <w:p>
+      <w:pPr>
+        <w:rPr>
+          <w:sz w:val="24"/>
+          <w:szCs w:val="24"/>
+        </w:rPr>
+      </w:pPr>
+      <w:r>
+        <w:rPr>
+          <w:sz w:val="24"/>
+          <w:szCs w:val="24"/>
+        </w:rPr>
+        <w:t xml:space="preserve">Hay casos en que los </w:t>
+      </w:r>
+      <w:proofErr w:type="spellStart"/>
+      <w:r>
+        <w:rPr>
+          <w:sz w:val="24"/>
+          <w:szCs w:val="24"/>
+        </w:rPr>
+        <w:t>tests</w:t>
+      </w:r>
+      <w:proofErr w:type="spellEnd"/>
+      <w:r>
+        <w:rPr>
+          <w:sz w:val="24"/>
+          <w:szCs w:val="24"/>
+        </w:rPr>
+        <w:t xml:space="preserve"> dependen de dependencias externas. Esto nos complica a la hora de crear los mismos. </w:t>
+      </w:r>
+    </w:p>
+    <w:p>
+      <w:pPr>
+        <w:rPr>
+          <w:sz w:val="24"/>
+          <w:szCs w:val="24"/>
+          <w:u w:val="single"/>
+        </w:rPr>
+      </w:pPr>
+      <w:r>
+        <w:rPr>
+          <w:sz w:val="24"/>
+          <w:szCs w:val="24"/>
+        </w:rPr>
+        <w:t xml:space="preserve">Nos conviene usar un </w:t>
+      </w:r>
+      <w:proofErr w:type="spellStart"/>
+      <w:r>
+        <w:rPr>
+          <w:sz w:val="24"/>
+          <w:szCs w:val="24"/>
+        </w:rPr>
+        <w:t>framework</w:t>
+      </w:r>
+      <w:proofErr w:type="spellEnd"/>
+      <w:r>
+        <w:rPr>
+          <w:sz w:val="24"/>
+          <w:szCs w:val="24"/>
+        </w:rPr>
+        <w:t xml:space="preserve"> que nos evite crear objetos falsos a mano si no utilizando unas pocas llamadas a una api </w:t>
+      </w:r>
       <w:bookmarkStart w:id="0" w:name="_GoBack"/>
       <w:bookmarkEnd w:id="0"/>
+    </w:p>
+    <w:p>
+      <w:pPr>
+        <w:rPr>
+          <w:sz w:val="24"/>
+          <w:szCs w:val="24"/>
+          <w:u w:val="single"/>
+        </w:rPr>
+      </w:pPr>
+    </w:p>
+    <w:p>
+      <w:pPr>
+        <w:rPr>
+          <w:sz w:val="24"/>
+          <w:szCs w:val="24"/>
+          <w:u w:val="single"/>
+        </w:rPr>
+      </w:pPr>
+    </w:p>
+    <w:p>
+      <w:pPr>
+        <w:ind w:left="360"/>
+        <w:rPr>
+          <w:sz w:val="24"/>
+          <w:szCs w:val="24"/>
+        </w:rPr>
+      </w:pPr>
+    </w:p>
+    <w:p>
+      <w:pPr>
+        <w:rPr>
+          <w:sz w:val="24"/>
+          <w:szCs w:val="24"/>
+        </w:rPr>
+      </w:pPr>
     </w:p>
     <w:p>
       <w:pPr>

</xml_diff>